<commit_message>
Restructuring the repo to include cpp implementations of the algorithms
</commit_message>
<xml_diff>
--- a/Documents/General.docx
+++ b/Documents/General.docx
@@ -2,6 +2,1296 @@
 <file path=word/document.xml><?xml version="1.0" encoding="utf-8"?>
 <w:document xmlns:wpc="http://schemas.microsoft.com/office/word/2010/wordprocessingCanvas" xmlns:cx="http://schemas.microsoft.com/office/drawing/2014/chartex" xmlns:cx1="http://schemas.microsoft.com/office/drawing/2015/9/8/chartex" xmlns:cx2="http://schemas.microsoft.com/office/drawing/2015/10/21/chartex" xmlns:cx3="http://schemas.microsoft.com/office/drawing/2016/5/9/chartex" xmlns:cx4="http://schemas.microsoft.com/office/drawing/2016/5/10/chartex" xmlns:cx5="http://schemas.microsoft.com/office/drawing/2016/5/11/chartex" xmlns:cx6="http://schemas.microsoft.com/office/drawing/2016/5/12/chartex" xmlns:cx7="http://schemas.microsoft.com/office/drawing/2016/5/13/chartex" xmlns:cx8="http://schemas.microsoft.com/office/drawing/2016/5/14/chartex" xmlns:mc="http://schemas.openxmlformats.org/markup-compatibility/2006" xmlns:aink="http://schemas.microsoft.com/office/drawing/2016/ink" xmlns:am3d="http://schemas.microsoft.com/office/drawing/2017/model3d" xmlns:o="urn:schemas-microsoft-com:office:office" xmlns:oel="http://schemas.microsoft.com/office/2019/extlst" xmlns:r="http://schemas.openxmlformats.org/officeDocument/2006/relationships" xmlns:m="http://schemas.openxmlformats.org/officeDocument/2006/math" xmlns:v="urn:schemas-microsoft-com:vml" xmlns:wp14="http://schemas.microsoft.com/office/word/2010/wordprocessingDrawing" xmlns:wp="http://schemas.openxmlformats.org/drawingml/2006/wordprocessingDrawing" xmlns:w10="urn:schemas-microsoft-com:office:word" xmlns:w="http://schemas.openxmlformats.org/wordprocessingml/2006/main" xmlns:w14="http://schemas.microsoft.com/office/word/2010/wordml" xmlns:w15="http://schemas.microsoft.com/office/word/2012/wordml" xmlns:w16cex="http://schemas.microsoft.com/office/word/2018/wordml/cex" xmlns:w16cid="http://schemas.microsoft.com/office/word/2016/wordml/cid" xmlns:w16="http://schemas.microsoft.com/office/word/2018/wordml" xmlns:w16sdtdh="http://schemas.microsoft.com/office/word/2020/wordml/sdtdatahash" xmlns:w16se="http://schemas.microsoft.com/office/word/2015/wordml/symex" xmlns:wpg="http://schemas.microsoft.com/office/word/2010/wordprocessingGroup" xmlns:wpi="http://schemas.microsoft.com/office/word/2010/wordprocessingInk" xmlns:wne="http://schemas.microsoft.com/office/word/2006/wordml" xmlns:wps="http://schemas.microsoft.com/office/word/2010/wordprocessingShape" mc:Ignorable="w14 w15 w16se w16cid w16 w16cex w16sdtdh wp14">
   <w:body>
+    <w:sdt>
+      <w:sdtPr>
+        <w:id w:val="-1388101253"/>
+        <w:docPartObj>
+          <w:docPartGallery w:val="Table of Contents"/>
+          <w:docPartUnique/>
+        </w:docPartObj>
+      </w:sdtPr>
+      <w:sdtEndPr>
+        <w:rPr>
+          <w:rFonts w:asciiTheme="minorHAnsi" w:eastAsiaTheme="minorHAnsi" w:hAnsiTheme="minorHAnsi" w:cstheme="minorBidi"/>
+          <w:b/>
+          <w:bCs/>
+          <w:noProof/>
+          <w:color w:val="auto"/>
+          <w:kern w:val="2"/>
+          <w:sz w:val="22"/>
+          <w:szCs w:val="22"/>
+          <w14:ligatures w14:val="standardContextual"/>
+        </w:rPr>
+      </w:sdtEndPr>
+      <w:sdtContent>
+        <w:p>
+          <w:pPr>
+            <w:pStyle w:val="TOCHeading"/>
+          </w:pPr>
+          <w:r>
+            <w:t>Contents</w:t>
+          </w:r>
+        </w:p>
+        <w:p>
+          <w:pPr>
+            <w:pStyle w:val="TOC1"/>
+            <w:tabs>
+              <w:tab w:val="right" w:leader="dot" w:pos="9350"/>
+            </w:tabs>
+            <w:rPr>
+              <w:noProof/>
+            </w:rPr>
+          </w:pPr>
+          <w:r>
+            <w:fldChar w:fldCharType="begin"/>
+          </w:r>
+          <w:r>
+            <w:instrText xml:space="preserve"> TOC \o "1-3" \h \z \u </w:instrText>
+          </w:r>
+          <w:r>
+            <w:fldChar w:fldCharType="separate"/>
+          </w:r>
+          <w:hyperlink w:anchor="_Toc153774130" w:history="1">
+            <w:r>
+              <w:rPr>
+                <w:rStyle w:val="Hyperlink"/>
+                <w:rFonts w:asciiTheme="majorHAnsi" w:hAnsiTheme="majorHAnsi" w:cstheme="majorHAnsi"/>
+                <w:noProof/>
+              </w:rPr>
+              <w:t>General Notes</w:t>
+            </w:r>
+            <w:r>
+              <w:rPr>
+                <w:noProof/>
+                <w:webHidden/>
+              </w:rPr>
+              <w:tab/>
+            </w:r>
+            <w:r>
+              <w:rPr>
+                <w:noProof/>
+                <w:webHidden/>
+              </w:rPr>
+              <w:fldChar w:fldCharType="begin"/>
+            </w:r>
+            <w:r>
+              <w:rPr>
+                <w:noProof/>
+                <w:webHidden/>
+              </w:rPr>
+              <w:instrText xml:space="preserve"> PAGEREF _Toc153774130 \h </w:instrText>
+            </w:r>
+            <w:r>
+              <w:rPr>
+                <w:noProof/>
+                <w:webHidden/>
+              </w:rPr>
+            </w:r>
+            <w:r>
+              <w:rPr>
+                <w:noProof/>
+                <w:webHidden/>
+              </w:rPr>
+              <w:fldChar w:fldCharType="separate"/>
+            </w:r>
+            <w:r>
+              <w:rPr>
+                <w:noProof/>
+                <w:webHidden/>
+              </w:rPr>
+              <w:t>1</w:t>
+            </w:r>
+            <w:r>
+              <w:rPr>
+                <w:noProof/>
+                <w:webHidden/>
+              </w:rPr>
+              <w:fldChar w:fldCharType="end"/>
+            </w:r>
+          </w:hyperlink>
+        </w:p>
+        <w:p>
+          <w:pPr>
+            <w:pStyle w:val="TOC2"/>
+            <w:tabs>
+              <w:tab w:val="right" w:leader="dot" w:pos="9350"/>
+            </w:tabs>
+            <w:rPr>
+              <w:noProof/>
+            </w:rPr>
+          </w:pPr>
+          <w:hyperlink w:anchor="_Toc153774131" w:history="1">
+            <w:r>
+              <w:rPr>
+                <w:rStyle w:val="Hyperlink"/>
+                <w:rFonts w:asciiTheme="majorHAnsi" w:hAnsiTheme="majorHAnsi" w:cstheme="majorHAnsi"/>
+                <w:noProof/>
+              </w:rPr>
+              <w:t>What is an algorithm?</w:t>
+            </w:r>
+            <w:r>
+              <w:rPr>
+                <w:noProof/>
+                <w:webHidden/>
+              </w:rPr>
+              <w:tab/>
+            </w:r>
+            <w:r>
+              <w:rPr>
+                <w:noProof/>
+                <w:webHidden/>
+              </w:rPr>
+              <w:fldChar w:fldCharType="begin"/>
+            </w:r>
+            <w:r>
+              <w:rPr>
+                <w:noProof/>
+                <w:webHidden/>
+              </w:rPr>
+              <w:instrText xml:space="preserve"> PAGEREF _Toc153774131 \h </w:instrText>
+            </w:r>
+            <w:r>
+              <w:rPr>
+                <w:noProof/>
+                <w:webHidden/>
+              </w:rPr>
+            </w:r>
+            <w:r>
+              <w:rPr>
+                <w:noProof/>
+                <w:webHidden/>
+              </w:rPr>
+              <w:fldChar w:fldCharType="separate"/>
+            </w:r>
+            <w:r>
+              <w:rPr>
+                <w:noProof/>
+                <w:webHidden/>
+              </w:rPr>
+              <w:t>1</w:t>
+            </w:r>
+            <w:r>
+              <w:rPr>
+                <w:noProof/>
+                <w:webHidden/>
+              </w:rPr>
+              <w:fldChar w:fldCharType="end"/>
+            </w:r>
+          </w:hyperlink>
+        </w:p>
+        <w:p>
+          <w:pPr>
+            <w:pStyle w:val="TOC2"/>
+            <w:tabs>
+              <w:tab w:val="right" w:leader="dot" w:pos="9350"/>
+            </w:tabs>
+            <w:rPr>
+              <w:noProof/>
+            </w:rPr>
+          </w:pPr>
+          <w:hyperlink w:anchor="_Toc153774132" w:history="1">
+            <w:r>
+              <w:rPr>
+                <w:rStyle w:val="Hyperlink"/>
+                <w:rFonts w:asciiTheme="majorHAnsi" w:hAnsiTheme="majorHAnsi" w:cstheme="majorHAnsi"/>
+                <w:noProof/>
+              </w:rPr>
+              <w:t>The algorithm Designer's Mantra</w:t>
+            </w:r>
+            <w:r>
+              <w:rPr>
+                <w:noProof/>
+                <w:webHidden/>
+              </w:rPr>
+              <w:tab/>
+            </w:r>
+            <w:r>
+              <w:rPr>
+                <w:noProof/>
+                <w:webHidden/>
+              </w:rPr>
+              <w:fldChar w:fldCharType="begin"/>
+            </w:r>
+            <w:r>
+              <w:rPr>
+                <w:noProof/>
+                <w:webHidden/>
+              </w:rPr>
+              <w:instrText xml:space="preserve"> PAGEREF _Toc153774132 \h </w:instrText>
+            </w:r>
+            <w:r>
+              <w:rPr>
+                <w:noProof/>
+                <w:webHidden/>
+              </w:rPr>
+            </w:r>
+            <w:r>
+              <w:rPr>
+                <w:noProof/>
+                <w:webHidden/>
+              </w:rPr>
+              <w:fldChar w:fldCharType="separate"/>
+            </w:r>
+            <w:r>
+              <w:rPr>
+                <w:noProof/>
+                <w:webHidden/>
+              </w:rPr>
+              <w:t>1</w:t>
+            </w:r>
+            <w:r>
+              <w:rPr>
+                <w:noProof/>
+                <w:webHidden/>
+              </w:rPr>
+              <w:fldChar w:fldCharType="end"/>
+            </w:r>
+          </w:hyperlink>
+        </w:p>
+        <w:p>
+          <w:pPr>
+            <w:pStyle w:val="TOC1"/>
+            <w:tabs>
+              <w:tab w:val="right" w:leader="dot" w:pos="9350"/>
+            </w:tabs>
+            <w:rPr>
+              <w:noProof/>
+            </w:rPr>
+          </w:pPr>
+          <w:hyperlink w:anchor="_Toc153774133" w:history="1">
+            <w:r>
+              <w:rPr>
+                <w:rStyle w:val="Hyperlink"/>
+                <w:noProof/>
+              </w:rPr>
+              <w:t>How to Design an Algorithm</w:t>
+            </w:r>
+            <w:r>
+              <w:rPr>
+                <w:noProof/>
+                <w:webHidden/>
+              </w:rPr>
+              <w:tab/>
+            </w:r>
+            <w:r>
+              <w:rPr>
+                <w:noProof/>
+                <w:webHidden/>
+              </w:rPr>
+              <w:fldChar w:fldCharType="begin"/>
+            </w:r>
+            <w:r>
+              <w:rPr>
+                <w:noProof/>
+                <w:webHidden/>
+              </w:rPr>
+              <w:instrText xml:space="preserve"> PAGEREF _Toc153774133 \h </w:instrText>
+            </w:r>
+            <w:r>
+              <w:rPr>
+                <w:noProof/>
+                <w:webHidden/>
+              </w:rPr>
+            </w:r>
+            <w:r>
+              <w:rPr>
+                <w:noProof/>
+                <w:webHidden/>
+              </w:rPr>
+              <w:fldChar w:fldCharType="separate"/>
+            </w:r>
+            <w:r>
+              <w:rPr>
+                <w:noProof/>
+                <w:webHidden/>
+              </w:rPr>
+              <w:t>1</w:t>
+            </w:r>
+            <w:r>
+              <w:rPr>
+                <w:noProof/>
+                <w:webHidden/>
+              </w:rPr>
+              <w:fldChar w:fldCharType="end"/>
+            </w:r>
+          </w:hyperlink>
+        </w:p>
+        <w:p>
+          <w:pPr>
+            <w:pStyle w:val="TOC2"/>
+            <w:tabs>
+              <w:tab w:val="right" w:leader="dot" w:pos="9350"/>
+            </w:tabs>
+            <w:rPr>
+              <w:noProof/>
+            </w:rPr>
+          </w:pPr>
+          <w:hyperlink w:anchor="_Toc153774134" w:history="1">
+            <w:r>
+              <w:rPr>
+                <w:rStyle w:val="Hyperlink"/>
+                <w:rFonts w:asciiTheme="majorHAnsi" w:hAnsiTheme="majorHAnsi" w:cstheme="majorHAnsi"/>
+                <w:noProof/>
+              </w:rPr>
+              <w:t>Preliminaries</w:t>
+            </w:r>
+            <w:r>
+              <w:rPr>
+                <w:noProof/>
+                <w:webHidden/>
+              </w:rPr>
+              <w:tab/>
+            </w:r>
+            <w:r>
+              <w:rPr>
+                <w:noProof/>
+                <w:webHidden/>
+              </w:rPr>
+              <w:fldChar w:fldCharType="begin"/>
+            </w:r>
+            <w:r>
+              <w:rPr>
+                <w:noProof/>
+                <w:webHidden/>
+              </w:rPr>
+              <w:instrText xml:space="preserve"> PAGEREF _Toc153774134 \h </w:instrText>
+            </w:r>
+            <w:r>
+              <w:rPr>
+                <w:noProof/>
+                <w:webHidden/>
+              </w:rPr>
+            </w:r>
+            <w:r>
+              <w:rPr>
+                <w:noProof/>
+                <w:webHidden/>
+              </w:rPr>
+              <w:fldChar w:fldCharType="separate"/>
+            </w:r>
+            <w:r>
+              <w:rPr>
+                <w:noProof/>
+                <w:webHidden/>
+              </w:rPr>
+              <w:t>1</w:t>
+            </w:r>
+            <w:r>
+              <w:rPr>
+                <w:noProof/>
+                <w:webHidden/>
+              </w:rPr>
+              <w:fldChar w:fldCharType="end"/>
+            </w:r>
+          </w:hyperlink>
+        </w:p>
+        <w:p>
+          <w:pPr>
+            <w:pStyle w:val="TOC2"/>
+            <w:tabs>
+              <w:tab w:val="right" w:leader="dot" w:pos="9350"/>
+            </w:tabs>
+            <w:rPr>
+              <w:noProof/>
+            </w:rPr>
+          </w:pPr>
+          <w:hyperlink w:anchor="_Toc153774135" w:history="1">
+            <w:r>
+              <w:rPr>
+                <w:rStyle w:val="Hyperlink"/>
+                <w:rFonts w:asciiTheme="majorHAnsi" w:hAnsiTheme="majorHAnsi" w:cstheme="majorHAnsi"/>
+                <w:noProof/>
+              </w:rPr>
+              <w:t>Pattern for Pseudocode</w:t>
+            </w:r>
+            <w:r>
+              <w:rPr>
+                <w:noProof/>
+                <w:webHidden/>
+              </w:rPr>
+              <w:tab/>
+            </w:r>
+            <w:r>
+              <w:rPr>
+                <w:noProof/>
+                <w:webHidden/>
+              </w:rPr>
+              <w:fldChar w:fldCharType="begin"/>
+            </w:r>
+            <w:r>
+              <w:rPr>
+                <w:noProof/>
+                <w:webHidden/>
+              </w:rPr>
+              <w:instrText xml:space="preserve"> PAGEREF _Toc153774135 \h </w:instrText>
+            </w:r>
+            <w:r>
+              <w:rPr>
+                <w:noProof/>
+                <w:webHidden/>
+              </w:rPr>
+            </w:r>
+            <w:r>
+              <w:rPr>
+                <w:noProof/>
+                <w:webHidden/>
+              </w:rPr>
+              <w:fldChar w:fldCharType="separate"/>
+            </w:r>
+            <w:r>
+              <w:rPr>
+                <w:noProof/>
+                <w:webHidden/>
+              </w:rPr>
+              <w:t>2</w:t>
+            </w:r>
+            <w:r>
+              <w:rPr>
+                <w:noProof/>
+                <w:webHidden/>
+              </w:rPr>
+              <w:fldChar w:fldCharType="end"/>
+            </w:r>
+          </w:hyperlink>
+        </w:p>
+        <w:p>
+          <w:pPr>
+            <w:pStyle w:val="TOC1"/>
+            <w:tabs>
+              <w:tab w:val="right" w:leader="dot" w:pos="9350"/>
+            </w:tabs>
+            <w:rPr>
+              <w:noProof/>
+            </w:rPr>
+          </w:pPr>
+          <w:hyperlink w:anchor="_Toc153774136" w:history="1">
+            <w:r>
+              <w:rPr>
+                <w:rStyle w:val="Hyperlink"/>
+                <w:noProof/>
+              </w:rPr>
+              <w:t>How to Analyze an Algorithm</w:t>
+            </w:r>
+            <w:r>
+              <w:rPr>
+                <w:noProof/>
+                <w:webHidden/>
+              </w:rPr>
+              <w:tab/>
+            </w:r>
+            <w:r>
+              <w:rPr>
+                <w:noProof/>
+                <w:webHidden/>
+              </w:rPr>
+              <w:fldChar w:fldCharType="begin"/>
+            </w:r>
+            <w:r>
+              <w:rPr>
+                <w:noProof/>
+                <w:webHidden/>
+              </w:rPr>
+              <w:instrText xml:space="preserve"> PAGEREF _Toc153774136 \h </w:instrText>
+            </w:r>
+            <w:r>
+              <w:rPr>
+                <w:noProof/>
+                <w:webHidden/>
+              </w:rPr>
+            </w:r>
+            <w:r>
+              <w:rPr>
+                <w:noProof/>
+                <w:webHidden/>
+              </w:rPr>
+              <w:fldChar w:fldCharType="separate"/>
+            </w:r>
+            <w:r>
+              <w:rPr>
+                <w:noProof/>
+                <w:webHidden/>
+              </w:rPr>
+              <w:t>2</w:t>
+            </w:r>
+            <w:r>
+              <w:rPr>
+                <w:noProof/>
+                <w:webHidden/>
+              </w:rPr>
+              <w:fldChar w:fldCharType="end"/>
+            </w:r>
+          </w:hyperlink>
+        </w:p>
+        <w:p>
+          <w:pPr>
+            <w:pStyle w:val="TOC2"/>
+            <w:tabs>
+              <w:tab w:val="right" w:leader="dot" w:pos="9350"/>
+            </w:tabs>
+            <w:rPr>
+              <w:noProof/>
+            </w:rPr>
+          </w:pPr>
+          <w:hyperlink w:anchor="_Toc153774137" w:history="1">
+            <w:r>
+              <w:rPr>
+                <w:rStyle w:val="Hyperlink"/>
+                <w:rFonts w:asciiTheme="majorHAnsi" w:hAnsiTheme="majorHAnsi" w:cstheme="majorHAnsi"/>
+                <w:noProof/>
+              </w:rPr>
+              <w:t>The scientific method (Algorithms 4th edition, Sedgwick et al.)</w:t>
+            </w:r>
+            <w:r>
+              <w:rPr>
+                <w:noProof/>
+                <w:webHidden/>
+              </w:rPr>
+              <w:tab/>
+            </w:r>
+            <w:r>
+              <w:rPr>
+                <w:noProof/>
+                <w:webHidden/>
+              </w:rPr>
+              <w:fldChar w:fldCharType="begin"/>
+            </w:r>
+            <w:r>
+              <w:rPr>
+                <w:noProof/>
+                <w:webHidden/>
+              </w:rPr>
+              <w:instrText xml:space="preserve"> PAGEREF _Toc153774137 \h </w:instrText>
+            </w:r>
+            <w:r>
+              <w:rPr>
+                <w:noProof/>
+                <w:webHidden/>
+              </w:rPr>
+            </w:r>
+            <w:r>
+              <w:rPr>
+                <w:noProof/>
+                <w:webHidden/>
+              </w:rPr>
+              <w:fldChar w:fldCharType="separate"/>
+            </w:r>
+            <w:r>
+              <w:rPr>
+                <w:noProof/>
+                <w:webHidden/>
+              </w:rPr>
+              <w:t>2</w:t>
+            </w:r>
+            <w:r>
+              <w:rPr>
+                <w:noProof/>
+                <w:webHidden/>
+              </w:rPr>
+              <w:fldChar w:fldCharType="end"/>
+            </w:r>
+          </w:hyperlink>
+        </w:p>
+        <w:p>
+          <w:pPr>
+            <w:pStyle w:val="TOC3"/>
+            <w:tabs>
+              <w:tab w:val="right" w:leader="dot" w:pos="9350"/>
+            </w:tabs>
+            <w:rPr>
+              <w:noProof/>
+            </w:rPr>
+          </w:pPr>
+          <w:hyperlink w:anchor="_Toc153774138" w:history="1">
+            <w:r>
+              <w:rPr>
+                <w:rStyle w:val="Hyperlink"/>
+                <w:rFonts w:cstheme="majorHAnsi"/>
+                <w:noProof/>
+              </w:rPr>
+              <w:t>Observations</w:t>
+            </w:r>
+            <w:r>
+              <w:rPr>
+                <w:noProof/>
+                <w:webHidden/>
+              </w:rPr>
+              <w:tab/>
+            </w:r>
+            <w:r>
+              <w:rPr>
+                <w:noProof/>
+                <w:webHidden/>
+              </w:rPr>
+              <w:fldChar w:fldCharType="begin"/>
+            </w:r>
+            <w:r>
+              <w:rPr>
+                <w:noProof/>
+                <w:webHidden/>
+              </w:rPr>
+              <w:instrText xml:space="preserve"> PAGEREF _Toc153774138 \h </w:instrText>
+            </w:r>
+            <w:r>
+              <w:rPr>
+                <w:noProof/>
+                <w:webHidden/>
+              </w:rPr>
+            </w:r>
+            <w:r>
+              <w:rPr>
+                <w:noProof/>
+                <w:webHidden/>
+              </w:rPr>
+              <w:fldChar w:fldCharType="separate"/>
+            </w:r>
+            <w:r>
+              <w:rPr>
+                <w:noProof/>
+                <w:webHidden/>
+              </w:rPr>
+              <w:t>2</w:t>
+            </w:r>
+            <w:r>
+              <w:rPr>
+                <w:noProof/>
+                <w:webHidden/>
+              </w:rPr>
+              <w:fldChar w:fldCharType="end"/>
+            </w:r>
+          </w:hyperlink>
+        </w:p>
+        <w:p>
+          <w:pPr>
+            <w:pStyle w:val="TOC2"/>
+            <w:tabs>
+              <w:tab w:val="right" w:leader="dot" w:pos="9350"/>
+            </w:tabs>
+            <w:rPr>
+              <w:noProof/>
+            </w:rPr>
+          </w:pPr>
+          <w:hyperlink w:anchor="_Toc153774139" w:history="1">
+            <w:r>
+              <w:rPr>
+                <w:rStyle w:val="Hyperlink"/>
+                <w:rFonts w:asciiTheme="majorHAnsi" w:hAnsiTheme="majorHAnsi" w:cstheme="majorHAnsi"/>
+                <w:noProof/>
+              </w:rPr>
+              <w:t>Principle 1: Worst Case Analysis</w:t>
+            </w:r>
+            <w:r>
+              <w:rPr>
+                <w:noProof/>
+                <w:webHidden/>
+              </w:rPr>
+              <w:tab/>
+            </w:r>
+            <w:r>
+              <w:rPr>
+                <w:noProof/>
+                <w:webHidden/>
+              </w:rPr>
+              <w:fldChar w:fldCharType="begin"/>
+            </w:r>
+            <w:r>
+              <w:rPr>
+                <w:noProof/>
+                <w:webHidden/>
+              </w:rPr>
+              <w:instrText xml:space="preserve"> PAGEREF _Toc153774139 \h </w:instrText>
+            </w:r>
+            <w:r>
+              <w:rPr>
+                <w:noProof/>
+                <w:webHidden/>
+              </w:rPr>
+            </w:r>
+            <w:r>
+              <w:rPr>
+                <w:noProof/>
+                <w:webHidden/>
+              </w:rPr>
+              <w:fldChar w:fldCharType="separate"/>
+            </w:r>
+            <w:r>
+              <w:rPr>
+                <w:noProof/>
+                <w:webHidden/>
+              </w:rPr>
+              <w:t>2</w:t>
+            </w:r>
+            <w:r>
+              <w:rPr>
+                <w:noProof/>
+                <w:webHidden/>
+              </w:rPr>
+              <w:fldChar w:fldCharType="end"/>
+            </w:r>
+          </w:hyperlink>
+        </w:p>
+        <w:p>
+          <w:pPr>
+            <w:pStyle w:val="TOC2"/>
+            <w:tabs>
+              <w:tab w:val="right" w:leader="dot" w:pos="9350"/>
+            </w:tabs>
+            <w:rPr>
+              <w:noProof/>
+            </w:rPr>
+          </w:pPr>
+          <w:hyperlink w:anchor="_Toc153774140" w:history="1">
+            <w:r>
+              <w:rPr>
+                <w:rStyle w:val="Hyperlink"/>
+                <w:rFonts w:asciiTheme="majorHAnsi" w:hAnsiTheme="majorHAnsi" w:cstheme="majorHAnsi"/>
+                <w:noProof/>
+              </w:rPr>
+              <w:t>Principle 2: Ignoring Constants</w:t>
+            </w:r>
+            <w:r>
+              <w:rPr>
+                <w:noProof/>
+                <w:webHidden/>
+              </w:rPr>
+              <w:tab/>
+            </w:r>
+            <w:r>
+              <w:rPr>
+                <w:noProof/>
+                <w:webHidden/>
+              </w:rPr>
+              <w:fldChar w:fldCharType="begin"/>
+            </w:r>
+            <w:r>
+              <w:rPr>
+                <w:noProof/>
+                <w:webHidden/>
+              </w:rPr>
+              <w:instrText xml:space="preserve"> PAGEREF _Toc153774140 \h </w:instrText>
+            </w:r>
+            <w:r>
+              <w:rPr>
+                <w:noProof/>
+                <w:webHidden/>
+              </w:rPr>
+            </w:r>
+            <w:r>
+              <w:rPr>
+                <w:noProof/>
+                <w:webHidden/>
+              </w:rPr>
+              <w:fldChar w:fldCharType="separate"/>
+            </w:r>
+            <w:r>
+              <w:rPr>
+                <w:noProof/>
+                <w:webHidden/>
+              </w:rPr>
+              <w:t>2</w:t>
+            </w:r>
+            <w:r>
+              <w:rPr>
+                <w:noProof/>
+                <w:webHidden/>
+              </w:rPr>
+              <w:fldChar w:fldCharType="end"/>
+            </w:r>
+          </w:hyperlink>
+        </w:p>
+        <w:p>
+          <w:pPr>
+            <w:pStyle w:val="TOC2"/>
+            <w:tabs>
+              <w:tab w:val="right" w:leader="dot" w:pos="9350"/>
+            </w:tabs>
+            <w:rPr>
+              <w:noProof/>
+            </w:rPr>
+          </w:pPr>
+          <w:hyperlink w:anchor="_Toc153774141" w:history="1">
+            <w:r>
+              <w:rPr>
+                <w:rStyle w:val="Hyperlink"/>
+                <w:rFonts w:asciiTheme="majorHAnsi" w:hAnsiTheme="majorHAnsi" w:cstheme="majorHAnsi"/>
+                <w:noProof/>
+              </w:rPr>
+              <w:t>Principle 3: Asymptotic Analysis</w:t>
+            </w:r>
+            <w:r>
+              <w:rPr>
+                <w:noProof/>
+                <w:webHidden/>
+              </w:rPr>
+              <w:tab/>
+            </w:r>
+            <w:r>
+              <w:rPr>
+                <w:noProof/>
+                <w:webHidden/>
+              </w:rPr>
+              <w:fldChar w:fldCharType="begin"/>
+            </w:r>
+            <w:r>
+              <w:rPr>
+                <w:noProof/>
+                <w:webHidden/>
+              </w:rPr>
+              <w:instrText xml:space="preserve"> PAGEREF _Toc153774141 \h </w:instrText>
+            </w:r>
+            <w:r>
+              <w:rPr>
+                <w:noProof/>
+                <w:webHidden/>
+              </w:rPr>
+            </w:r>
+            <w:r>
+              <w:rPr>
+                <w:noProof/>
+                <w:webHidden/>
+              </w:rPr>
+              <w:fldChar w:fldCharType="separate"/>
+            </w:r>
+            <w:r>
+              <w:rPr>
+                <w:noProof/>
+                <w:webHidden/>
+              </w:rPr>
+              <w:t>3</w:t>
+            </w:r>
+            <w:r>
+              <w:rPr>
+                <w:noProof/>
+                <w:webHidden/>
+              </w:rPr>
+              <w:fldChar w:fldCharType="end"/>
+            </w:r>
+          </w:hyperlink>
+        </w:p>
+        <w:p>
+          <w:pPr>
+            <w:pStyle w:val="TOC1"/>
+            <w:tabs>
+              <w:tab w:val="right" w:leader="dot" w:pos="9350"/>
+            </w:tabs>
+            <w:rPr>
+              <w:noProof/>
+            </w:rPr>
+          </w:pPr>
+          <w:hyperlink w:anchor="_Toc153774142" w:history="1">
+            <w:r>
+              <w:rPr>
+                <w:rStyle w:val="Hyperlink"/>
+                <w:noProof/>
+              </w:rPr>
+              <w:t>Mathematical Concepts</w:t>
+            </w:r>
+            <w:r>
+              <w:rPr>
+                <w:noProof/>
+                <w:webHidden/>
+              </w:rPr>
+              <w:tab/>
+            </w:r>
+            <w:r>
+              <w:rPr>
+                <w:noProof/>
+                <w:webHidden/>
+              </w:rPr>
+              <w:fldChar w:fldCharType="begin"/>
+            </w:r>
+            <w:r>
+              <w:rPr>
+                <w:noProof/>
+                <w:webHidden/>
+              </w:rPr>
+              <w:instrText xml:space="preserve"> PAGEREF _Toc153774142 \h </w:instrText>
+            </w:r>
+            <w:r>
+              <w:rPr>
+                <w:noProof/>
+                <w:webHidden/>
+              </w:rPr>
+            </w:r>
+            <w:r>
+              <w:rPr>
+                <w:noProof/>
+                <w:webHidden/>
+              </w:rPr>
+              <w:fldChar w:fldCharType="separate"/>
+            </w:r>
+            <w:r>
+              <w:rPr>
+                <w:noProof/>
+                <w:webHidden/>
+              </w:rPr>
+              <w:t>3</w:t>
+            </w:r>
+            <w:r>
+              <w:rPr>
+                <w:noProof/>
+                <w:webHidden/>
+              </w:rPr>
+              <w:fldChar w:fldCharType="end"/>
+            </w:r>
+          </w:hyperlink>
+        </w:p>
+        <w:p>
+          <w:pPr>
+            <w:pStyle w:val="TOC2"/>
+            <w:tabs>
+              <w:tab w:val="right" w:leader="dot" w:pos="9350"/>
+            </w:tabs>
+            <w:rPr>
+              <w:noProof/>
+            </w:rPr>
+          </w:pPr>
+          <w:hyperlink w:anchor="_Toc153774143" w:history="1">
+            <w:r>
+              <w:rPr>
+                <w:rStyle w:val="Hyperlink"/>
+                <w:rFonts w:asciiTheme="majorHAnsi" w:hAnsiTheme="majorHAnsi" w:cstheme="majorHAnsi"/>
+                <w:noProof/>
+              </w:rPr>
+              <w:t>What is the mathematical proof?</w:t>
+            </w:r>
+            <w:r>
+              <w:rPr>
+                <w:noProof/>
+                <w:webHidden/>
+              </w:rPr>
+              <w:tab/>
+            </w:r>
+            <w:r>
+              <w:rPr>
+                <w:noProof/>
+                <w:webHidden/>
+              </w:rPr>
+              <w:fldChar w:fldCharType="begin"/>
+            </w:r>
+            <w:r>
+              <w:rPr>
+                <w:noProof/>
+                <w:webHidden/>
+              </w:rPr>
+              <w:instrText xml:space="preserve"> PAGEREF _Toc153774143 \h </w:instrText>
+            </w:r>
+            <w:r>
+              <w:rPr>
+                <w:noProof/>
+                <w:webHidden/>
+              </w:rPr>
+            </w:r>
+            <w:r>
+              <w:rPr>
+                <w:noProof/>
+                <w:webHidden/>
+              </w:rPr>
+              <w:fldChar w:fldCharType="separate"/>
+            </w:r>
+            <w:r>
+              <w:rPr>
+                <w:noProof/>
+                <w:webHidden/>
+              </w:rPr>
+              <w:t>3</w:t>
+            </w:r>
+            <w:r>
+              <w:rPr>
+                <w:noProof/>
+                <w:webHidden/>
+              </w:rPr>
+              <w:fldChar w:fldCharType="end"/>
+            </w:r>
+          </w:hyperlink>
+        </w:p>
+        <w:p>
+          <w:pPr>
+            <w:pStyle w:val="TOC3"/>
+            <w:tabs>
+              <w:tab w:val="right" w:leader="dot" w:pos="9350"/>
+            </w:tabs>
+            <w:rPr>
+              <w:noProof/>
+            </w:rPr>
+          </w:pPr>
+          <w:hyperlink w:anchor="_Toc153774144" w:history="1">
+            <w:r>
+              <w:rPr>
+                <w:rStyle w:val="Hyperlink"/>
+                <w:rFonts w:eastAsia="Times New Roman" w:cstheme="majorHAnsi"/>
+                <w:noProof/>
+              </w:rPr>
+              <w:t>Propositions</w:t>
+            </w:r>
+            <w:r>
+              <w:rPr>
+                <w:noProof/>
+                <w:webHidden/>
+              </w:rPr>
+              <w:tab/>
+            </w:r>
+            <w:r>
+              <w:rPr>
+                <w:noProof/>
+                <w:webHidden/>
+              </w:rPr>
+              <w:fldChar w:fldCharType="begin"/>
+            </w:r>
+            <w:r>
+              <w:rPr>
+                <w:noProof/>
+                <w:webHidden/>
+              </w:rPr>
+              <w:instrText xml:space="preserve"> PAGEREF _Toc153774144 \h </w:instrText>
+            </w:r>
+            <w:r>
+              <w:rPr>
+                <w:noProof/>
+                <w:webHidden/>
+              </w:rPr>
+            </w:r>
+            <w:r>
+              <w:rPr>
+                <w:noProof/>
+                <w:webHidden/>
+              </w:rPr>
+              <w:fldChar w:fldCharType="separate"/>
+            </w:r>
+            <w:r>
+              <w:rPr>
+                <w:noProof/>
+                <w:webHidden/>
+              </w:rPr>
+              <w:t>3</w:t>
+            </w:r>
+            <w:r>
+              <w:rPr>
+                <w:noProof/>
+                <w:webHidden/>
+              </w:rPr>
+              <w:fldChar w:fldCharType="end"/>
+            </w:r>
+          </w:hyperlink>
+        </w:p>
+        <w:p>
+          <w:pPr>
+            <w:pStyle w:val="TOC2"/>
+            <w:tabs>
+              <w:tab w:val="right" w:leader="dot" w:pos="9350"/>
+            </w:tabs>
+            <w:rPr>
+              <w:noProof/>
+            </w:rPr>
+          </w:pPr>
+          <w:hyperlink w:anchor="_Toc153774145" w:history="1">
+            <w:r>
+              <w:rPr>
+                <w:rStyle w:val="Hyperlink"/>
+                <w:rFonts w:asciiTheme="majorHAnsi" w:hAnsiTheme="majorHAnsi" w:cstheme="majorHAnsi"/>
+                <w:noProof/>
+              </w:rPr>
+              <w:t>Concepts</w:t>
+            </w:r>
+            <w:r>
+              <w:rPr>
+                <w:noProof/>
+                <w:webHidden/>
+              </w:rPr>
+              <w:tab/>
+            </w:r>
+            <w:r>
+              <w:rPr>
+                <w:noProof/>
+                <w:webHidden/>
+              </w:rPr>
+              <w:fldChar w:fldCharType="begin"/>
+            </w:r>
+            <w:r>
+              <w:rPr>
+                <w:noProof/>
+                <w:webHidden/>
+              </w:rPr>
+              <w:instrText xml:space="preserve"> PAGEREF _Toc153774145 \h </w:instrText>
+            </w:r>
+            <w:r>
+              <w:rPr>
+                <w:noProof/>
+                <w:webHidden/>
+              </w:rPr>
+            </w:r>
+            <w:r>
+              <w:rPr>
+                <w:noProof/>
+                <w:webHidden/>
+              </w:rPr>
+              <w:fldChar w:fldCharType="separate"/>
+            </w:r>
+            <w:r>
+              <w:rPr>
+                <w:noProof/>
+                <w:webHidden/>
+              </w:rPr>
+              <w:t>4</w:t>
+            </w:r>
+            <w:r>
+              <w:rPr>
+                <w:noProof/>
+                <w:webHidden/>
+              </w:rPr>
+              <w:fldChar w:fldCharType="end"/>
+            </w:r>
+          </w:hyperlink>
+        </w:p>
+        <w:p>
+          <w:pPr>
+            <w:pStyle w:val="TOC3"/>
+            <w:tabs>
+              <w:tab w:val="right" w:leader="dot" w:pos="9350"/>
+            </w:tabs>
+            <w:rPr>
+              <w:noProof/>
+            </w:rPr>
+          </w:pPr>
+          <w:hyperlink w:anchor="_Toc153774146" w:history="1">
+            <w:r>
+              <w:rPr>
+                <w:rStyle w:val="Hyperlink"/>
+                <w:rFonts w:eastAsia="Times New Roman" w:cstheme="majorHAnsi"/>
+                <w:noProof/>
+              </w:rPr>
+              <w:t>loop invariant</w:t>
+            </w:r>
+            <w:r>
+              <w:rPr>
+                <w:noProof/>
+                <w:webHidden/>
+              </w:rPr>
+              <w:tab/>
+            </w:r>
+            <w:r>
+              <w:rPr>
+                <w:noProof/>
+                <w:webHidden/>
+              </w:rPr>
+              <w:fldChar w:fldCharType="begin"/>
+            </w:r>
+            <w:r>
+              <w:rPr>
+                <w:noProof/>
+                <w:webHidden/>
+              </w:rPr>
+              <w:instrText xml:space="preserve"> PAGEREF _Toc153774146 \h </w:instrText>
+            </w:r>
+            <w:r>
+              <w:rPr>
+                <w:noProof/>
+                <w:webHidden/>
+              </w:rPr>
+            </w:r>
+            <w:r>
+              <w:rPr>
+                <w:noProof/>
+                <w:webHidden/>
+              </w:rPr>
+              <w:fldChar w:fldCharType="separate"/>
+            </w:r>
+            <w:r>
+              <w:rPr>
+                <w:noProof/>
+                <w:webHidden/>
+              </w:rPr>
+              <w:t>4</w:t>
+            </w:r>
+            <w:r>
+              <w:rPr>
+                <w:noProof/>
+                <w:webHidden/>
+              </w:rPr>
+              <w:fldChar w:fldCharType="end"/>
+            </w:r>
+          </w:hyperlink>
+        </w:p>
+        <w:p>
+          <w:pPr>
+            <w:pStyle w:val="TOC1"/>
+            <w:tabs>
+              <w:tab w:val="right" w:leader="dot" w:pos="9350"/>
+            </w:tabs>
+            <w:rPr>
+              <w:noProof/>
+            </w:rPr>
+          </w:pPr>
+          <w:hyperlink w:anchor="_Toc153774147" w:history="1">
+            <w:r>
+              <w:rPr>
+                <w:rStyle w:val="Hyperlink"/>
+                <w:rFonts w:asciiTheme="majorHAnsi" w:hAnsiTheme="majorHAnsi" w:cstheme="majorHAnsi"/>
+                <w:noProof/>
+              </w:rPr>
+              <w:t>Definitions</w:t>
+            </w:r>
+            <w:r>
+              <w:rPr>
+                <w:noProof/>
+                <w:webHidden/>
+              </w:rPr>
+              <w:tab/>
+            </w:r>
+            <w:r>
+              <w:rPr>
+                <w:noProof/>
+                <w:webHidden/>
+              </w:rPr>
+              <w:fldChar w:fldCharType="begin"/>
+            </w:r>
+            <w:r>
+              <w:rPr>
+                <w:noProof/>
+                <w:webHidden/>
+              </w:rPr>
+              <w:instrText xml:space="preserve"> PAGEREF _Toc153774147 \h </w:instrText>
+            </w:r>
+            <w:r>
+              <w:rPr>
+                <w:noProof/>
+                <w:webHidden/>
+              </w:rPr>
+            </w:r>
+            <w:r>
+              <w:rPr>
+                <w:noProof/>
+                <w:webHidden/>
+              </w:rPr>
+              <w:fldChar w:fldCharType="separate"/>
+            </w:r>
+            <w:r>
+              <w:rPr>
+                <w:noProof/>
+                <w:webHidden/>
+              </w:rPr>
+              <w:t>4</w:t>
+            </w:r>
+            <w:r>
+              <w:rPr>
+                <w:noProof/>
+                <w:webHidden/>
+              </w:rPr>
+              <w:fldChar w:fldCharType="end"/>
+            </w:r>
+          </w:hyperlink>
+        </w:p>
+        <w:p>
+          <w:r>
+            <w:rPr>
+              <w:b/>
+              <w:bCs/>
+              <w:noProof/>
+            </w:rPr>
+            <w:fldChar w:fldCharType="end"/>
+          </w:r>
+        </w:p>
+      </w:sdtContent>
+    </w:sdt>
     <w:p>
       <w:pPr>
         <w:pStyle w:val="Heading1"/>
@@ -9,12 +1299,22 @@
           <w:rFonts w:asciiTheme="majorHAnsi" w:hAnsiTheme="majorHAnsi" w:cstheme="majorHAnsi"/>
         </w:rPr>
       </w:pPr>
+    </w:p>
+    <w:p>
+      <w:pPr>
+        <w:pStyle w:val="Heading1"/>
+        <w:rPr>
+          <w:rFonts w:asciiTheme="majorHAnsi" w:hAnsiTheme="majorHAnsi" w:cstheme="majorHAnsi"/>
+        </w:rPr>
+      </w:pPr>
+      <w:bookmarkStart w:id="0" w:name="_Toc153774130"/>
       <w:r>
         <w:rPr>
           <w:rFonts w:asciiTheme="majorHAnsi" w:hAnsiTheme="majorHAnsi" w:cstheme="majorHAnsi"/>
         </w:rPr>
         <w:t>General Notes</w:t>
       </w:r>
+      <w:bookmarkEnd w:id="0"/>
     </w:p>
     <w:p>
       <w:pPr>
@@ -23,6 +1323,7 @@
           <w:rFonts w:asciiTheme="majorHAnsi" w:hAnsiTheme="majorHAnsi" w:cstheme="majorHAnsi"/>
         </w:rPr>
       </w:pPr>
+      <w:bookmarkStart w:id="1" w:name="_Toc153774131"/>
       <w:r>
         <w:rPr>
           <w:rFonts w:asciiTheme="majorHAnsi" w:hAnsiTheme="majorHAnsi" w:cstheme="majorHAnsi"/>
@@ -35,6 +1336,7 @@
         </w:rPr>
         <w:t>algorithm?</w:t>
       </w:r>
+      <w:bookmarkEnd w:id="1"/>
     </w:p>
     <w:p>
       <w:pPr>
@@ -299,12 +1601,15 @@
           <w:rFonts w:asciiTheme="majorHAnsi" w:hAnsiTheme="majorHAnsi" w:cstheme="majorHAnsi"/>
         </w:rPr>
       </w:pPr>
-      <w:r>
-        <w:rPr>
-          <w:rFonts w:asciiTheme="majorHAnsi" w:hAnsiTheme="majorHAnsi" w:cstheme="majorHAnsi"/>
-        </w:rPr>
+      <w:bookmarkStart w:id="2" w:name="_Toc153774132"/>
+      <w:r>
+        <w:rPr>
+          <w:rFonts w:asciiTheme="majorHAnsi" w:hAnsiTheme="majorHAnsi" w:cstheme="majorHAnsi"/>
+        </w:rPr>
+        <w:lastRenderedPageBreak/>
         <w:t>The algorithm Designer's Mantra</w:t>
       </w:r>
+      <w:bookmarkEnd w:id="2"/>
     </w:p>
     <w:p>
       <w:pPr>
@@ -345,7 +1650,27 @@
           <w:szCs w:val="24"/>
           <w14:ligatures w14:val="none"/>
         </w:rPr>
-        <w:t xml:space="preserve"> and Ullman (the Design and analysis of computer algorithm, 1974)</w:t>
+        <w:t xml:space="preserve"> and Ullman (the Design and analysis of </w:t>
+      </w:r>
+      <w:r>
+        <w:rPr>
+          <w:rFonts w:asciiTheme="majorHAnsi" w:eastAsia="Times New Roman" w:hAnsiTheme="majorHAnsi" w:cstheme="majorHAnsi"/>
+          <w:kern w:val="0"/>
+          <w:sz w:val="24"/>
+          <w:szCs w:val="24"/>
+          <w14:ligatures w14:val="none"/>
+        </w:rPr>
+        <w:t>Computer Algorithm</w:t>
+      </w:r>
+      <w:r>
+        <w:rPr>
+          <w:rFonts w:asciiTheme="majorHAnsi" w:eastAsia="Times New Roman" w:hAnsiTheme="majorHAnsi" w:cstheme="majorHAnsi"/>
+          <w:kern w:val="0"/>
+          <w:sz w:val="24"/>
+          <w:szCs w:val="24"/>
+          <w14:ligatures w14:val="none"/>
+        </w:rPr>
+        <w:t>, 1974)</w:t>
       </w:r>
     </w:p>
     <w:p>
@@ -383,15 +1708,14 @@
     <w:p>
       <w:pPr>
         <w:pStyle w:val="Heading1"/>
-        <w:rPr>
-          <w:rFonts w:asciiTheme="majorHAnsi" w:hAnsiTheme="majorHAnsi" w:cstheme="majorHAnsi"/>
-        </w:rPr>
-      </w:pPr>
-      <w:r>
-        <w:rPr>
-          <w:rFonts w:asciiTheme="majorHAnsi" w:hAnsiTheme="majorHAnsi" w:cstheme="majorHAnsi"/>
-        </w:rPr>
-        <w:t xml:space="preserve">How to Design an Algorithm </w:t>
+      </w:pPr>
+      <w:bookmarkStart w:id="3" w:name="_Toc153774133"/>
+      <w:r>
+        <w:t>How to Design an Algorithm</w:t>
+      </w:r>
+      <w:bookmarkEnd w:id="3"/>
+      <w:r>
+        <w:t xml:space="preserve"> </w:t>
       </w:r>
     </w:p>
     <w:p>
@@ -401,11 +1725,19 @@
           <w:rFonts w:asciiTheme="majorHAnsi" w:hAnsiTheme="majorHAnsi" w:cstheme="majorHAnsi"/>
         </w:rPr>
       </w:pPr>
-      <w:r>
-        <w:rPr>
-          <w:rFonts w:asciiTheme="majorHAnsi" w:hAnsiTheme="majorHAnsi" w:cstheme="majorHAnsi"/>
-        </w:rPr>
-        <w:t xml:space="preserve">Preliminaries </w:t>
+      <w:bookmarkStart w:id="4" w:name="_Toc153774134"/>
+      <w:r>
+        <w:rPr>
+          <w:rFonts w:asciiTheme="majorHAnsi" w:hAnsiTheme="majorHAnsi" w:cstheme="majorHAnsi"/>
+        </w:rPr>
+        <w:t>Preliminaries</w:t>
+      </w:r>
+      <w:bookmarkEnd w:id="4"/>
+      <w:r>
+        <w:rPr>
+          <w:rFonts w:asciiTheme="majorHAnsi" w:hAnsiTheme="majorHAnsi" w:cstheme="majorHAnsi"/>
+        </w:rPr>
+        <w:t xml:space="preserve"> </w:t>
       </w:r>
     </w:p>
     <w:p>
@@ -771,11 +2103,19 @@
           <w:rFonts w:asciiTheme="majorHAnsi" w:hAnsiTheme="majorHAnsi" w:cstheme="majorHAnsi"/>
         </w:rPr>
       </w:pPr>
-      <w:r>
-        <w:rPr>
-          <w:rFonts w:asciiTheme="majorHAnsi" w:hAnsiTheme="majorHAnsi" w:cstheme="majorHAnsi"/>
-        </w:rPr>
-        <w:t xml:space="preserve">Pattern for Pseudocode </w:t>
+      <w:bookmarkStart w:id="5" w:name="_Toc153774135"/>
+      <w:r>
+        <w:rPr>
+          <w:rFonts w:asciiTheme="majorHAnsi" w:hAnsiTheme="majorHAnsi" w:cstheme="majorHAnsi"/>
+        </w:rPr>
+        <w:t>Pattern for Pseudocode</w:t>
+      </w:r>
+      <w:bookmarkEnd w:id="5"/>
+      <w:r>
+        <w:rPr>
+          <w:rFonts w:asciiTheme="majorHAnsi" w:hAnsiTheme="majorHAnsi" w:cstheme="majorHAnsi"/>
+        </w:rPr>
+        <w:t xml:space="preserve"> </w:t>
       </w:r>
     </w:p>
     <w:p>
@@ -827,7 +2167,6 @@
           <w:szCs w:val="24"/>
           <w14:ligatures w14:val="none"/>
         </w:rPr>
-        <w:lastRenderedPageBreak/>
         <w:t xml:space="preserve">Define Input </w:t>
       </w:r>
     </w:p>
@@ -893,16 +2232,12 @@
     <w:p>
       <w:pPr>
         <w:pStyle w:val="Heading1"/>
-        <w:rPr>
-          <w:rFonts w:asciiTheme="majorHAnsi" w:hAnsiTheme="majorHAnsi" w:cstheme="majorHAnsi"/>
-        </w:rPr>
-      </w:pPr>
-      <w:r>
-        <w:rPr>
-          <w:rFonts w:asciiTheme="majorHAnsi" w:hAnsiTheme="majorHAnsi" w:cstheme="majorHAnsi"/>
-        </w:rPr>
+      </w:pPr>
+      <w:bookmarkStart w:id="6" w:name="_Toc153774136"/>
+      <w:r>
         <w:t>How to Analyze an Algorithm</w:t>
       </w:r>
+      <w:bookmarkEnd w:id="6"/>
     </w:p>
     <w:p>
       <w:pPr>
@@ -911,11 +2246,19 @@
           <w:rFonts w:asciiTheme="majorHAnsi" w:hAnsiTheme="majorHAnsi" w:cstheme="majorHAnsi"/>
         </w:rPr>
       </w:pPr>
-      <w:r>
-        <w:rPr>
-          <w:rFonts w:asciiTheme="majorHAnsi" w:hAnsiTheme="majorHAnsi" w:cstheme="majorHAnsi"/>
-        </w:rPr>
-        <w:t xml:space="preserve">The scientific method (Algorithms 4th edition, Sedgwick et al.) </w:t>
+      <w:bookmarkStart w:id="7" w:name="_Toc153774137"/>
+      <w:r>
+        <w:rPr>
+          <w:rFonts w:asciiTheme="majorHAnsi" w:hAnsiTheme="majorHAnsi" w:cstheme="majorHAnsi"/>
+        </w:rPr>
+        <w:t>The scientific method (Algorithms 4th edition, Sedgwick et al.)</w:t>
+      </w:r>
+      <w:bookmarkEnd w:id="7"/>
+      <w:r>
+        <w:rPr>
+          <w:rFonts w:asciiTheme="majorHAnsi" w:hAnsiTheme="majorHAnsi" w:cstheme="majorHAnsi"/>
+        </w:rPr>
+        <w:t xml:space="preserve"> </w:t>
       </w:r>
     </w:p>
     <w:p>
@@ -925,12 +2268,15 @@
           <w:rFonts w:cstheme="majorHAnsi"/>
         </w:rPr>
       </w:pPr>
+      <w:bookmarkStart w:id="8" w:name="_Toc153774138"/>
       <w:r>
         <w:rPr>
           <w:rFonts w:cstheme="majorHAnsi"/>
         </w:rPr>
+        <w:lastRenderedPageBreak/>
         <w:t>Observations</w:t>
       </w:r>
+      <w:bookmarkEnd w:id="8"/>
     </w:p>
     <w:p>
       <w:pPr>
@@ -1062,12 +2408,14 @@
           <w:rFonts w:asciiTheme="majorHAnsi" w:hAnsiTheme="majorHAnsi" w:cstheme="majorHAnsi"/>
         </w:rPr>
       </w:pPr>
+      <w:bookmarkStart w:id="9" w:name="_Toc153774139"/>
       <w:r>
         <w:rPr>
           <w:rFonts w:asciiTheme="majorHAnsi" w:hAnsiTheme="majorHAnsi" w:cstheme="majorHAnsi"/>
         </w:rPr>
         <w:t>Principle 1: Worst Case Analysis</w:t>
       </w:r>
+      <w:bookmarkEnd w:id="9"/>
     </w:p>
     <w:p>
       <w:pPr>
@@ -1138,12 +2486,14 @@
           <w:rFonts w:asciiTheme="majorHAnsi" w:hAnsiTheme="majorHAnsi" w:cstheme="majorHAnsi"/>
         </w:rPr>
       </w:pPr>
+      <w:bookmarkStart w:id="10" w:name="_Toc153774140"/>
       <w:r>
         <w:rPr>
           <w:rFonts w:asciiTheme="majorHAnsi" w:hAnsiTheme="majorHAnsi" w:cstheme="majorHAnsi"/>
         </w:rPr>
         <w:t>Principle 2: Ignoring Constants</w:t>
       </w:r>
+      <w:bookmarkEnd w:id="10"/>
     </w:p>
     <w:p>
       <w:pPr>
@@ -1196,13 +2546,14 @@
           <w:rFonts w:asciiTheme="majorHAnsi" w:hAnsiTheme="majorHAnsi" w:cstheme="majorHAnsi"/>
         </w:rPr>
       </w:pPr>
-      <w:r>
-        <w:rPr>
-          <w:rFonts w:asciiTheme="majorHAnsi" w:hAnsiTheme="majorHAnsi" w:cstheme="majorHAnsi"/>
-        </w:rPr>
-        <w:lastRenderedPageBreak/>
+      <w:bookmarkStart w:id="11" w:name="_Toc153774141"/>
+      <w:r>
+        <w:rPr>
+          <w:rFonts w:asciiTheme="majorHAnsi" w:hAnsiTheme="majorHAnsi" w:cstheme="majorHAnsi"/>
+        </w:rPr>
         <w:t>Principle 3: Asymptotic Analysis</w:t>
       </w:r>
+      <w:bookmarkEnd w:id="11"/>
     </w:p>
     <w:p>
       <w:pPr>
@@ -1224,11 +2575,13 @@
     </w:p>
     <w:p>
       <w:pPr>
-        <w:pStyle w:val="ListParagraph"/>
-        <w:rPr>
-          <w:rFonts w:asciiTheme="majorHAnsi" w:hAnsiTheme="majorHAnsi" w:cstheme="majorHAnsi"/>
-        </w:rPr>
-      </w:pPr>
+        <w:pStyle w:val="Heading1"/>
+      </w:pPr>
+      <w:bookmarkStart w:id="12" w:name="_Toc153774142"/>
+      <w:r>
+        <w:t>Mathematical Concepts</w:t>
+      </w:r>
+      <w:bookmarkEnd w:id="12"/>
     </w:p>
     <w:p>
       <w:pPr>
@@ -1237,6 +2590,269 @@
           <w:rFonts w:asciiTheme="majorHAnsi" w:hAnsiTheme="majorHAnsi" w:cstheme="majorHAnsi"/>
         </w:rPr>
       </w:pPr>
+      <w:bookmarkStart w:id="13" w:name="_Toc153774143"/>
+      <w:r>
+        <w:rPr>
+          <w:rFonts w:asciiTheme="majorHAnsi" w:hAnsiTheme="majorHAnsi" w:cstheme="majorHAnsi"/>
+        </w:rPr>
+        <w:t xml:space="preserve">What is </w:t>
+      </w:r>
+      <w:r>
+        <w:rPr>
+          <w:rFonts w:asciiTheme="majorHAnsi" w:hAnsiTheme="majorHAnsi" w:cstheme="majorHAnsi"/>
+        </w:rPr>
+        <w:t>the mathematical</w:t>
+      </w:r>
+      <w:r>
+        <w:rPr>
+          <w:rFonts w:asciiTheme="majorHAnsi" w:hAnsiTheme="majorHAnsi" w:cstheme="majorHAnsi"/>
+        </w:rPr>
+        <w:t xml:space="preserve"> proof?</w:t>
+      </w:r>
+      <w:bookmarkEnd w:id="13"/>
+    </w:p>
+    <w:p>
+      <w:pPr>
+        <w:spacing w:before="100" w:beforeAutospacing="1" w:after="100" w:afterAutospacing="1" w:line="240" w:lineRule="auto"/>
+        <w:rPr>
+          <w:rFonts w:asciiTheme="majorHAnsi" w:eastAsia="Times New Roman" w:hAnsiTheme="majorHAnsi" w:cstheme="majorHAnsi"/>
+          <w:kern w:val="0"/>
+          <w:sz w:val="24"/>
+          <w:szCs w:val="24"/>
+          <w14:ligatures w14:val="none"/>
+        </w:rPr>
+      </w:pPr>
+      <w:r>
+        <w:rPr>
+          <w:rFonts w:asciiTheme="majorHAnsi" w:eastAsia="Times New Roman" w:hAnsiTheme="majorHAnsi" w:cstheme="majorHAnsi"/>
+          <w:kern w:val="0"/>
+          <w:sz w:val="24"/>
+          <w:szCs w:val="24"/>
+          <w14:ligatures w14:val="none"/>
+        </w:rPr>
+        <w:lastRenderedPageBreak/>
+        <w:t>The proof</w:t>
+      </w:r>
+      <w:r>
+        <w:rPr>
+          <w:rFonts w:asciiTheme="majorHAnsi" w:eastAsia="Times New Roman" w:hAnsiTheme="majorHAnsi" w:cstheme="majorHAnsi"/>
+          <w:kern w:val="0"/>
+          <w:sz w:val="24"/>
+          <w:szCs w:val="24"/>
+          <w14:ligatures w14:val="none"/>
+        </w:rPr>
+        <w:t xml:space="preserve"> </w:t>
+      </w:r>
+      <w:r>
+        <w:rPr>
+          <w:rFonts w:asciiTheme="majorHAnsi" w:eastAsia="Times New Roman" w:hAnsiTheme="majorHAnsi" w:cstheme="majorHAnsi"/>
+          <w:kern w:val="0"/>
+          <w:sz w:val="24"/>
+          <w:szCs w:val="24"/>
+          <w14:ligatures w14:val="none"/>
+        </w:rPr>
+        <w:t>verifies</w:t>
+      </w:r>
+      <w:r>
+        <w:rPr>
+          <w:rFonts w:asciiTheme="majorHAnsi" w:eastAsia="Times New Roman" w:hAnsiTheme="majorHAnsi" w:cstheme="majorHAnsi"/>
+          <w:kern w:val="0"/>
+          <w:sz w:val="24"/>
+          <w:szCs w:val="24"/>
+          <w14:ligatures w14:val="none"/>
+        </w:rPr>
+        <w:t xml:space="preserve"> that a proposition is </w:t>
+      </w:r>
+      <w:r>
+        <w:rPr>
+          <w:rFonts w:asciiTheme="majorHAnsi" w:eastAsia="Times New Roman" w:hAnsiTheme="majorHAnsi" w:cstheme="majorHAnsi"/>
+          <w:kern w:val="0"/>
+          <w:sz w:val="24"/>
+          <w:szCs w:val="24"/>
+          <w14:ligatures w14:val="none"/>
+        </w:rPr>
+        <w:t>confirmed</w:t>
+      </w:r>
+      <w:r>
+        <w:rPr>
+          <w:rFonts w:asciiTheme="majorHAnsi" w:eastAsia="Times New Roman" w:hAnsiTheme="majorHAnsi" w:cstheme="majorHAnsi"/>
+          <w:kern w:val="0"/>
+          <w:sz w:val="24"/>
+          <w:szCs w:val="24"/>
+          <w14:ligatures w14:val="none"/>
+        </w:rPr>
+        <w:t xml:space="preserve"> </w:t>
+      </w:r>
+      <w:r>
+        <w:rPr>
+          <w:rFonts w:asciiTheme="majorHAnsi" w:eastAsia="Times New Roman" w:hAnsiTheme="majorHAnsi" w:cstheme="majorHAnsi"/>
+          <w:kern w:val="0"/>
+          <w:sz w:val="24"/>
+          <w:szCs w:val="24"/>
+          <w14:ligatures w14:val="none"/>
+        </w:rPr>
+        <w:t>through</w:t>
+      </w:r>
+      <w:r>
+        <w:rPr>
+          <w:rFonts w:asciiTheme="majorHAnsi" w:eastAsia="Times New Roman" w:hAnsiTheme="majorHAnsi" w:cstheme="majorHAnsi"/>
+          <w:kern w:val="0"/>
+          <w:sz w:val="24"/>
+          <w:szCs w:val="24"/>
+          <w14:ligatures w14:val="none"/>
+        </w:rPr>
+        <w:t xml:space="preserve"> a series of steps called "logical deductions" from a base set of axioms </w:t>
+      </w:r>
+      <w:r>
+        <w:rPr>
+          <w:rFonts w:asciiTheme="majorHAnsi" w:eastAsia="Times New Roman" w:hAnsiTheme="majorHAnsi" w:cstheme="majorHAnsi"/>
+          <w:kern w:val="0"/>
+          <w:sz w:val="24"/>
+          <w:szCs w:val="24"/>
+          <w14:ligatures w14:val="none"/>
+        </w:rPr>
+        <w:t>(</w:t>
+      </w:r>
+      <w:r>
+        <w:rPr>
+          <w:rFonts w:asciiTheme="majorHAnsi" w:eastAsia="Times New Roman" w:hAnsiTheme="majorHAnsi" w:cstheme="majorHAnsi"/>
+          <w:kern w:val="0"/>
+          <w:sz w:val="24"/>
+          <w:szCs w:val="24"/>
+          <w14:ligatures w14:val="none"/>
+        </w:rPr>
+        <w:t xml:space="preserve">a </w:t>
+      </w:r>
+      <w:r>
+        <w:rPr>
+          <w:rFonts w:asciiTheme="majorHAnsi" w:eastAsia="Times New Roman" w:hAnsiTheme="majorHAnsi" w:cstheme="majorHAnsi"/>
+          <w:kern w:val="0"/>
+          <w:sz w:val="24"/>
+          <w:szCs w:val="24"/>
+          <w14:ligatures w14:val="none"/>
+        </w:rPr>
+        <w:t>set</w:t>
+      </w:r>
+      <w:r>
+        <w:rPr>
+          <w:rFonts w:asciiTheme="majorHAnsi" w:eastAsia="Times New Roman" w:hAnsiTheme="majorHAnsi" w:cstheme="majorHAnsi"/>
+          <w:kern w:val="0"/>
+          <w:sz w:val="24"/>
+          <w:szCs w:val="24"/>
+          <w14:ligatures w14:val="none"/>
+        </w:rPr>
+        <w:t xml:space="preserve"> of </w:t>
+      </w:r>
+      <w:r>
+        <w:rPr>
+          <w:rFonts w:asciiTheme="majorHAnsi" w:eastAsia="Times New Roman" w:hAnsiTheme="majorHAnsi" w:cstheme="majorHAnsi"/>
+          <w:kern w:val="0"/>
+          <w:sz w:val="24"/>
+          <w:szCs w:val="24"/>
+          <w14:ligatures w14:val="none"/>
+        </w:rPr>
+        <w:t>self-evident</w:t>
+      </w:r>
+      <w:r>
+        <w:rPr>
+          <w:rFonts w:asciiTheme="majorHAnsi" w:eastAsia="Times New Roman" w:hAnsiTheme="majorHAnsi" w:cstheme="majorHAnsi"/>
+          <w:kern w:val="0"/>
+          <w:sz w:val="24"/>
+          <w:szCs w:val="24"/>
+          <w14:ligatures w14:val="none"/>
+        </w:rPr>
+        <w:t xml:space="preserve"> </w:t>
+      </w:r>
+      <w:r>
+        <w:rPr>
+          <w:rFonts w:asciiTheme="majorHAnsi" w:eastAsia="Times New Roman" w:hAnsiTheme="majorHAnsi" w:cstheme="majorHAnsi"/>
+          <w:kern w:val="0"/>
+          <w:sz w:val="24"/>
+          <w:szCs w:val="24"/>
+          <w14:ligatures w14:val="none"/>
+        </w:rPr>
+        <w:t>truths</w:t>
+      </w:r>
+      <w:r>
+        <w:rPr>
+          <w:rFonts w:asciiTheme="majorHAnsi" w:eastAsia="Times New Roman" w:hAnsiTheme="majorHAnsi" w:cstheme="majorHAnsi"/>
+          <w:kern w:val="0"/>
+          <w:sz w:val="24"/>
+          <w:szCs w:val="24"/>
+          <w14:ligatures w14:val="none"/>
+        </w:rPr>
+        <w:t>)</w:t>
+      </w:r>
+      <w:r>
+        <w:rPr>
+          <w:rFonts w:asciiTheme="majorHAnsi" w:eastAsia="Times New Roman" w:hAnsiTheme="majorHAnsi" w:cstheme="majorHAnsi"/>
+          <w:kern w:val="0"/>
+          <w:sz w:val="24"/>
+          <w:szCs w:val="24"/>
+          <w14:ligatures w14:val="none"/>
+        </w:rPr>
+        <w:t>; they</w:t>
+      </w:r>
+      <w:r>
+        <w:rPr>
+          <w:rFonts w:asciiTheme="majorHAnsi" w:eastAsia="Times New Roman" w:hAnsiTheme="majorHAnsi" w:cstheme="majorHAnsi"/>
+          <w:kern w:val="0"/>
+          <w:sz w:val="24"/>
+          <w:szCs w:val="24"/>
+          <w14:ligatures w14:val="none"/>
+        </w:rPr>
+        <w:t xml:space="preserve"> are the starting point of logical reasoning. </w:t>
+      </w:r>
+      <w:r>
+        <w:rPr>
+          <w:rFonts w:asciiTheme="majorHAnsi" w:eastAsia="Times New Roman" w:hAnsiTheme="majorHAnsi" w:cstheme="majorHAnsi"/>
+          <w:kern w:val="0"/>
+          <w:sz w:val="24"/>
+          <w:szCs w:val="24"/>
+          <w14:ligatures w14:val="none"/>
+        </w:rPr>
+        <w:t>Poor</w:t>
+      </w:r>
+      <w:r>
+        <w:rPr>
+          <w:rFonts w:asciiTheme="majorHAnsi" w:eastAsia="Times New Roman" w:hAnsiTheme="majorHAnsi" w:cstheme="majorHAnsi"/>
+          <w:kern w:val="0"/>
+          <w:sz w:val="24"/>
+          <w:szCs w:val="24"/>
+          <w14:ligatures w14:val="none"/>
+        </w:rPr>
+        <w:t xml:space="preserve"> axioms</w:t>
+      </w:r>
+      <w:r>
+        <w:rPr>
+          <w:rFonts w:asciiTheme="majorHAnsi" w:eastAsia="Times New Roman" w:hAnsiTheme="majorHAnsi" w:cstheme="majorHAnsi"/>
+          <w:kern w:val="0"/>
+          <w:sz w:val="24"/>
+          <w:szCs w:val="24"/>
+          <w14:ligatures w14:val="none"/>
+        </w:rPr>
+        <w:t xml:space="preserve"> (shaky truth) can lead to unreliable mathematical reasoning. (paraphrased from Mathematics for Computer Science, Eric Lehman</w:t>
+      </w:r>
+      <w:r>
+        <w:rPr>
+          <w:rFonts w:asciiTheme="majorHAnsi" w:eastAsia="Times New Roman" w:hAnsiTheme="majorHAnsi" w:cstheme="majorHAnsi"/>
+          <w:kern w:val="0"/>
+          <w:sz w:val="24"/>
+          <w:szCs w:val="24"/>
+          <w14:ligatures w14:val="none"/>
+        </w:rPr>
+        <w:t>,</w:t>
+      </w:r>
+      <w:r>
+        <w:rPr>
+          <w:rFonts w:asciiTheme="majorHAnsi" w:eastAsia="Times New Roman" w:hAnsiTheme="majorHAnsi" w:cstheme="majorHAnsi"/>
+          <w:kern w:val="0"/>
+          <w:sz w:val="24"/>
+          <w:szCs w:val="24"/>
+          <w14:ligatures w14:val="none"/>
+        </w:rPr>
+        <w:t xml:space="preserve"> and Tom Leighton) </w:t>
+      </w:r>
     </w:p>
     <w:p>
       <w:pPr>
@@ -1245,31 +2861,253 @@
           <w:rFonts w:asciiTheme="majorHAnsi" w:hAnsiTheme="majorHAnsi" w:cstheme="majorHAnsi"/>
         </w:rPr>
       </w:pPr>
-    </w:p>
-    <w:p>
-      <w:pPr>
-        <w:pStyle w:val="Heading2"/>
-        <w:rPr>
-          <w:rFonts w:asciiTheme="majorHAnsi" w:hAnsiTheme="majorHAnsi" w:cstheme="majorHAnsi"/>
-        </w:rPr>
-      </w:pPr>
-      <w:r>
-        <w:rPr>
-          <w:rFonts w:asciiTheme="majorHAnsi" w:hAnsiTheme="majorHAnsi" w:cstheme="majorHAnsi"/>
-        </w:rPr>
-        <w:t xml:space="preserve">What is </w:t>
-      </w:r>
-      <w:r>
-        <w:rPr>
-          <w:rFonts w:asciiTheme="majorHAnsi" w:hAnsiTheme="majorHAnsi" w:cstheme="majorHAnsi"/>
-        </w:rPr>
-        <w:t>the mathematical</w:t>
-      </w:r>
-      <w:r>
-        <w:rPr>
-          <w:rFonts w:asciiTheme="majorHAnsi" w:hAnsiTheme="majorHAnsi" w:cstheme="majorHAnsi"/>
-        </w:rPr>
-        <w:t xml:space="preserve"> proof?</w:t>
+      <w:r>
+        <w:rPr>
+          <w:rFonts w:asciiTheme="majorHAnsi" w:hAnsiTheme="majorHAnsi" w:cstheme="majorHAnsi"/>
+        </w:rPr>
+        <w:t>Types</w:t>
+      </w:r>
+      <w:r>
+        <w:rPr>
+          <w:rFonts w:asciiTheme="majorHAnsi" w:hAnsiTheme="majorHAnsi" w:cstheme="majorHAnsi"/>
+        </w:rPr>
+        <w:t xml:space="preserve"> mathematical proof?</w:t>
+      </w:r>
+    </w:p>
+    <w:p>
+      <w:pPr>
+        <w:pStyle w:val="Heading3"/>
+        <w:rPr>
+          <w:rFonts w:eastAsia="Times New Roman"/>
+        </w:rPr>
+      </w:pPr>
+      <w:r>
+        <w:rPr>
+          <w:rFonts w:eastAsia="Times New Roman"/>
+        </w:rPr>
+        <w:t>Proof by induction</w:t>
+      </w:r>
+    </w:p>
+    <w:p>
+      <w:r>
+        <w:t>P(</w:t>
+      </w:r>
+      <w:r>
+        <w:t>k</w:t>
+      </w:r>
+      <w:r>
+        <w:t xml:space="preserve">) is an assertion for every positive integer. We use induction to prove a property in an algorithm that works for every single input to that algorithm </w:t>
+      </w:r>
+      <w:r>
+        <w:t>(specific</w:t>
+      </w:r>
+      <w:r>
+        <w:t xml:space="preserve"> to general</w:t>
+      </w:r>
+      <w:r>
+        <w:t>).</w:t>
+      </w:r>
+      <w:r>
+        <w:t xml:space="preserve"> Induction is </w:t>
+      </w:r>
+      <w:r>
+        <w:t>analogous</w:t>
+      </w:r>
+      <w:r>
+        <w:t xml:space="preserve"> to </w:t>
+      </w:r>
+      <w:r>
+        <w:t>recursion.</w:t>
+      </w:r>
+      <w:r>
+        <w:t xml:space="preserve"> </w:t>
+      </w:r>
+    </w:p>
+    <w:p>
+      <w:pPr>
+        <w:spacing w:line="240" w:lineRule="auto"/>
+      </w:pPr>
+      <w:r>
+        <w:tab/>
+      </w:r>
+      <w:r>
+        <w:rPr>
+          <w:b/>
+          <w:bCs/>
+        </w:rPr>
+        <w:t>Base:</w:t>
+      </w:r>
+      <w:r>
+        <w:rPr>
+          <w:b/>
+          <w:bCs/>
+        </w:rPr>
+        <w:t xml:space="preserve"> </w:t>
+      </w:r>
+      <w:r>
+        <w:t>Prove that P(n=1) is true</w:t>
+      </w:r>
+    </w:p>
+    <w:p>
+      <w:pPr>
+        <w:spacing w:line="240" w:lineRule="auto"/>
+      </w:pPr>
+      <w:r>
+        <w:tab/>
+      </w:r>
+      <w:r>
+        <w:rPr>
+          <w:b/>
+          <w:bCs/>
+        </w:rPr>
+        <w:t>Induction</w:t>
+      </w:r>
+      <w:r>
+        <w:rPr>
+          <w:b/>
+          <w:bCs/>
+        </w:rPr>
+        <w:t xml:space="preserve">: </w:t>
+      </w:r>
+      <w:r>
+        <w:t>Prove that for every other integer n &gt; 1 that if P(1), P(2) … P(n-1) is true that means P(n) is true for all n. we assume that P(</w:t>
+      </w:r>
+      <w:r>
+        <w:t>k</w:t>
+      </w:r>
+      <w:r>
+        <w:t xml:space="preserve">) is true </w:t>
+      </w:r>
+      <w:r>
+        <w:t>.</w:t>
+      </w:r>
+    </w:p>
+    <w:p>
+      <w:pPr>
+        <w:pStyle w:val="Heading1"/>
+        <w:rPr>
+          <w:rFonts w:asciiTheme="majorHAnsi" w:hAnsiTheme="majorHAnsi" w:cstheme="majorHAnsi"/>
+        </w:rPr>
+      </w:pPr>
+      <w:bookmarkStart w:id="14" w:name="_Toc153774147"/>
+      <w:r>
+        <w:rPr>
+          <w:rFonts w:asciiTheme="majorHAnsi" w:hAnsiTheme="majorHAnsi" w:cstheme="majorHAnsi"/>
+        </w:rPr>
+        <w:t>Definitions</w:t>
+      </w:r>
+      <w:bookmarkEnd w:id="14"/>
+      <w:r>
+        <w:rPr>
+          <w:rFonts w:asciiTheme="majorHAnsi" w:hAnsiTheme="majorHAnsi" w:cstheme="majorHAnsi"/>
+        </w:rPr>
+        <w:t xml:space="preserve"> </w:t>
+      </w:r>
+    </w:p>
+    <w:p>
+      <w:pPr>
+        <w:pStyle w:val="Heading3"/>
+        <w:rPr>
+          <w:rFonts w:eastAsia="Times New Roman" w:cstheme="majorHAnsi"/>
+        </w:rPr>
+      </w:pPr>
+      <w:bookmarkStart w:id="15" w:name="_Toc153774146"/>
+      <w:r>
+        <w:rPr>
+          <w:rFonts w:eastAsia="Times New Roman" w:cstheme="majorHAnsi"/>
+        </w:rPr>
+        <w:t>loop invariant</w:t>
+      </w:r>
+      <w:bookmarkEnd w:id="15"/>
+    </w:p>
+    <w:p>
+      <w:pPr>
+        <w:rPr>
+          <w:rFonts w:asciiTheme="majorHAnsi" w:hAnsiTheme="majorHAnsi" w:cstheme="majorHAnsi"/>
+        </w:rPr>
+      </w:pPr>
+      <w:r>
+        <w:rPr>
+          <w:rFonts w:asciiTheme="majorHAnsi" w:hAnsiTheme="majorHAnsi" w:cstheme="majorHAnsi"/>
+        </w:rPr>
+        <w:t xml:space="preserve">a loop invariant is a property of an algorithm or functionality that </w:t>
+      </w:r>
+      <w:r>
+        <w:rPr>
+          <w:rFonts w:asciiTheme="majorHAnsi" w:hAnsiTheme="majorHAnsi" w:cstheme="majorHAnsi"/>
+        </w:rPr>
+        <w:t>satisfies</w:t>
+      </w:r>
+      <w:r>
+        <w:rPr>
+          <w:rFonts w:asciiTheme="majorHAnsi" w:hAnsiTheme="majorHAnsi" w:cstheme="majorHAnsi"/>
+        </w:rPr>
+        <w:t xml:space="preserve"> the following conditions. </w:t>
+      </w:r>
+    </w:p>
+    <w:p>
+      <w:pPr>
+        <w:rPr>
+          <w:rFonts w:asciiTheme="majorHAnsi" w:hAnsiTheme="majorHAnsi" w:cstheme="majorHAnsi"/>
+        </w:rPr>
+      </w:pPr>
+      <w:r>
+        <w:rPr>
+          <w:rFonts w:asciiTheme="majorHAnsi" w:hAnsiTheme="majorHAnsi" w:cstheme="majorHAnsi"/>
+        </w:rPr>
+        <w:t>Initialization: is true before the first iterations of the loop</w:t>
+      </w:r>
+    </w:p>
+    <w:p>
+      <w:pPr>
+        <w:rPr>
+          <w:rFonts w:asciiTheme="majorHAnsi" w:hAnsiTheme="majorHAnsi" w:cstheme="majorHAnsi"/>
+        </w:rPr>
+      </w:pPr>
+      <w:r>
+        <w:rPr>
+          <w:rFonts w:asciiTheme="majorHAnsi" w:hAnsiTheme="majorHAnsi" w:cstheme="majorHAnsi"/>
+        </w:rPr>
+        <w:t>Maintenance: is true before the loop iterations and before the next iterations</w:t>
+      </w:r>
+    </w:p>
+    <w:p>
+      <w:pPr>
+        <w:rPr>
+          <w:rFonts w:asciiTheme="majorHAnsi" w:hAnsiTheme="majorHAnsi" w:cstheme="majorHAnsi"/>
+        </w:rPr>
+      </w:pPr>
+      <w:r>
+        <w:rPr>
+          <w:rFonts w:asciiTheme="majorHAnsi" w:hAnsiTheme="majorHAnsi" w:cstheme="majorHAnsi"/>
+        </w:rPr>
+        <w:t xml:space="preserve">Termination: When the loop terminates, the invariant should help establish the correctness of the algorithm </w:t>
+      </w:r>
+      <w:r>
+        <w:rPr>
+          <w:rFonts w:asciiTheme="majorHAnsi" w:hAnsiTheme="majorHAnsi" w:cstheme="majorHAnsi"/>
+        </w:rPr>
+        <w:t>(as</w:t>
+      </w:r>
+      <w:r>
+        <w:rPr>
+          <w:rFonts w:asciiTheme="majorHAnsi" w:hAnsiTheme="majorHAnsi" w:cstheme="majorHAnsi"/>
+        </w:rPr>
+        <w:t xml:space="preserve"> an example, reducing (the inclusive sum of the array's element is a loop invariant) </w:t>
+      </w:r>
+    </w:p>
+    <w:p>
+      <w:pPr>
+        <w:pStyle w:val="Heading3"/>
+        <w:rPr>
+          <w:rFonts w:eastAsia="Times New Roman"/>
+        </w:rPr>
+      </w:pPr>
+      <w:r>
+        <w:rPr>
+          <w:rFonts w:eastAsia="Times New Roman"/>
+        </w:rPr>
+        <w:t xml:space="preserve">Axioms </w:t>
       </w:r>
     </w:p>
     <w:p>
@@ -1291,1104 +3129,37 @@
           <w:szCs w:val="24"/>
           <w14:ligatures w14:val="none"/>
         </w:rPr>
-        <w:t>The proof</w:t>
-      </w:r>
-      <w:r>
-        <w:rPr>
-          <w:rFonts w:asciiTheme="majorHAnsi" w:eastAsia="Times New Roman" w:hAnsiTheme="majorHAnsi" w:cstheme="majorHAnsi"/>
-          <w:kern w:val="0"/>
-          <w:sz w:val="24"/>
-          <w:szCs w:val="24"/>
-          <w14:ligatures w14:val="none"/>
-        </w:rPr>
-        <w:t xml:space="preserve"> </w:t>
-      </w:r>
-      <w:r>
-        <w:rPr>
-          <w:rFonts w:asciiTheme="majorHAnsi" w:eastAsia="Times New Roman" w:hAnsiTheme="majorHAnsi" w:cstheme="majorHAnsi"/>
-          <w:kern w:val="0"/>
-          <w:sz w:val="24"/>
-          <w:szCs w:val="24"/>
-          <w14:ligatures w14:val="none"/>
-        </w:rPr>
-        <w:t>verifies</w:t>
-      </w:r>
-      <w:r>
-        <w:rPr>
-          <w:rFonts w:asciiTheme="majorHAnsi" w:eastAsia="Times New Roman" w:hAnsiTheme="majorHAnsi" w:cstheme="majorHAnsi"/>
-          <w:kern w:val="0"/>
-          <w:sz w:val="24"/>
-          <w:szCs w:val="24"/>
-          <w14:ligatures w14:val="none"/>
-        </w:rPr>
-        <w:t xml:space="preserve"> that a proposition is </w:t>
-      </w:r>
-      <w:r>
-        <w:rPr>
-          <w:rFonts w:asciiTheme="majorHAnsi" w:eastAsia="Times New Roman" w:hAnsiTheme="majorHAnsi" w:cstheme="majorHAnsi"/>
-          <w:kern w:val="0"/>
-          <w:sz w:val="24"/>
-          <w:szCs w:val="24"/>
-          <w14:ligatures w14:val="none"/>
-        </w:rPr>
-        <w:t>confirmed</w:t>
-      </w:r>
-      <w:r>
-        <w:rPr>
-          <w:rFonts w:asciiTheme="majorHAnsi" w:eastAsia="Times New Roman" w:hAnsiTheme="majorHAnsi" w:cstheme="majorHAnsi"/>
-          <w:kern w:val="0"/>
-          <w:sz w:val="24"/>
-          <w:szCs w:val="24"/>
-          <w14:ligatures w14:val="none"/>
-        </w:rPr>
-        <w:t xml:space="preserve"> </w:t>
-      </w:r>
-      <w:r>
-        <w:rPr>
-          <w:rFonts w:asciiTheme="majorHAnsi" w:eastAsia="Times New Roman" w:hAnsiTheme="majorHAnsi" w:cstheme="majorHAnsi"/>
-          <w:kern w:val="0"/>
-          <w:sz w:val="24"/>
-          <w:szCs w:val="24"/>
-          <w14:ligatures w14:val="none"/>
-        </w:rPr>
-        <w:t>through</w:t>
-      </w:r>
-      <w:r>
-        <w:rPr>
-          <w:rFonts w:asciiTheme="majorHAnsi" w:eastAsia="Times New Roman" w:hAnsiTheme="majorHAnsi" w:cstheme="majorHAnsi"/>
-          <w:kern w:val="0"/>
-          <w:sz w:val="24"/>
-          <w:szCs w:val="24"/>
-          <w14:ligatures w14:val="none"/>
-        </w:rPr>
-        <w:t xml:space="preserve"> a series of steps called "logical deductions" from a base set of axioms </w:t>
-      </w:r>
-      <w:r>
-        <w:rPr>
-          <w:rFonts w:asciiTheme="majorHAnsi" w:eastAsia="Times New Roman" w:hAnsiTheme="majorHAnsi" w:cstheme="majorHAnsi"/>
-          <w:kern w:val="0"/>
-          <w:sz w:val="24"/>
-          <w:szCs w:val="24"/>
-          <w14:ligatures w14:val="none"/>
-        </w:rPr>
-        <w:t>(</w:t>
-      </w:r>
-      <w:r>
-        <w:rPr>
-          <w:rFonts w:asciiTheme="majorHAnsi" w:eastAsia="Times New Roman" w:hAnsiTheme="majorHAnsi" w:cstheme="majorHAnsi"/>
-          <w:kern w:val="0"/>
-          <w:sz w:val="24"/>
-          <w:szCs w:val="24"/>
-          <w14:ligatures w14:val="none"/>
-        </w:rPr>
-        <w:t xml:space="preserve">a </w:t>
-      </w:r>
-      <w:r>
-        <w:rPr>
-          <w:rFonts w:asciiTheme="majorHAnsi" w:eastAsia="Times New Roman" w:hAnsiTheme="majorHAnsi" w:cstheme="majorHAnsi"/>
-          <w:kern w:val="0"/>
-          <w:sz w:val="24"/>
-          <w:szCs w:val="24"/>
-          <w14:ligatures w14:val="none"/>
-        </w:rPr>
-        <w:t>set</w:t>
-      </w:r>
-      <w:r>
-        <w:rPr>
-          <w:rFonts w:asciiTheme="majorHAnsi" w:eastAsia="Times New Roman" w:hAnsiTheme="majorHAnsi" w:cstheme="majorHAnsi"/>
-          <w:kern w:val="0"/>
-          <w:sz w:val="24"/>
-          <w:szCs w:val="24"/>
-          <w14:ligatures w14:val="none"/>
-        </w:rPr>
-        <w:t xml:space="preserve"> of </w:t>
-      </w:r>
-      <w:r>
-        <w:rPr>
-          <w:rFonts w:asciiTheme="majorHAnsi" w:eastAsia="Times New Roman" w:hAnsiTheme="majorHAnsi" w:cstheme="majorHAnsi"/>
-          <w:kern w:val="0"/>
-          <w:sz w:val="24"/>
-          <w:szCs w:val="24"/>
-          <w14:ligatures w14:val="none"/>
-        </w:rPr>
-        <w:t>self-evident</w:t>
-      </w:r>
-      <w:r>
-        <w:rPr>
-          <w:rFonts w:asciiTheme="majorHAnsi" w:eastAsia="Times New Roman" w:hAnsiTheme="majorHAnsi" w:cstheme="majorHAnsi"/>
-          <w:kern w:val="0"/>
-          <w:sz w:val="24"/>
-          <w:szCs w:val="24"/>
-          <w14:ligatures w14:val="none"/>
-        </w:rPr>
-        <w:t xml:space="preserve"> </w:t>
-      </w:r>
-      <w:r>
-        <w:rPr>
-          <w:rFonts w:asciiTheme="majorHAnsi" w:eastAsia="Times New Roman" w:hAnsiTheme="majorHAnsi" w:cstheme="majorHAnsi"/>
-          <w:kern w:val="0"/>
-          <w:sz w:val="24"/>
-          <w:szCs w:val="24"/>
-          <w14:ligatures w14:val="none"/>
-        </w:rPr>
-        <w:t>truths</w:t>
-      </w:r>
-      <w:r>
-        <w:rPr>
-          <w:rFonts w:asciiTheme="majorHAnsi" w:eastAsia="Times New Roman" w:hAnsiTheme="majorHAnsi" w:cstheme="majorHAnsi"/>
-          <w:kern w:val="0"/>
-          <w:sz w:val="24"/>
-          <w:szCs w:val="24"/>
-          <w14:ligatures w14:val="none"/>
-        </w:rPr>
-        <w:t>)</w:t>
-      </w:r>
-      <w:r>
-        <w:rPr>
-          <w:rFonts w:asciiTheme="majorHAnsi" w:eastAsia="Times New Roman" w:hAnsiTheme="majorHAnsi" w:cstheme="majorHAnsi"/>
-          <w:kern w:val="0"/>
-          <w:sz w:val="24"/>
-          <w:szCs w:val="24"/>
-          <w14:ligatures w14:val="none"/>
-        </w:rPr>
-        <w:t>; they</w:t>
-      </w:r>
-      <w:r>
-        <w:rPr>
-          <w:rFonts w:asciiTheme="majorHAnsi" w:eastAsia="Times New Roman" w:hAnsiTheme="majorHAnsi" w:cstheme="majorHAnsi"/>
-          <w:kern w:val="0"/>
-          <w:sz w:val="24"/>
-          <w:szCs w:val="24"/>
-          <w14:ligatures w14:val="none"/>
-        </w:rPr>
-        <w:t xml:space="preserve"> are the starting point of logical reasoning. </w:t>
-      </w:r>
-      <w:r>
-        <w:rPr>
-          <w:rFonts w:asciiTheme="majorHAnsi" w:eastAsia="Times New Roman" w:hAnsiTheme="majorHAnsi" w:cstheme="majorHAnsi"/>
-          <w:kern w:val="0"/>
-          <w:sz w:val="24"/>
-          <w:szCs w:val="24"/>
-          <w14:ligatures w14:val="none"/>
-        </w:rPr>
-        <w:t>Poor</w:t>
-      </w:r>
-      <w:r>
-        <w:rPr>
-          <w:rFonts w:asciiTheme="majorHAnsi" w:eastAsia="Times New Roman" w:hAnsiTheme="majorHAnsi" w:cstheme="majorHAnsi"/>
-          <w:kern w:val="0"/>
-          <w:sz w:val="24"/>
-          <w:szCs w:val="24"/>
-          <w14:ligatures w14:val="none"/>
-        </w:rPr>
-        <w:t xml:space="preserve"> axioms (shaky truth) can lead to unreliable mathematical reasoning. (paraphrased from Mathematics for Computer Science, Eric Lehman</w:t>
-      </w:r>
-      <w:r>
-        <w:rPr>
-          <w:rFonts w:asciiTheme="majorHAnsi" w:eastAsia="Times New Roman" w:hAnsiTheme="majorHAnsi" w:cstheme="majorHAnsi"/>
-          <w:kern w:val="0"/>
-          <w:sz w:val="24"/>
-          <w:szCs w:val="24"/>
-          <w14:ligatures w14:val="none"/>
-        </w:rPr>
-        <w:t>,</w:t>
-      </w:r>
-      <w:r>
-        <w:rPr>
-          <w:rFonts w:asciiTheme="majorHAnsi" w:eastAsia="Times New Roman" w:hAnsiTheme="majorHAnsi" w:cstheme="majorHAnsi"/>
-          <w:kern w:val="0"/>
-          <w:sz w:val="24"/>
-          <w:szCs w:val="24"/>
-          <w14:ligatures w14:val="none"/>
-        </w:rPr>
-        <w:t xml:space="preserve"> and Tom Leighton) </w:t>
-      </w:r>
-    </w:p>
-    <w:p>
-      <w:pPr>
-        <w:pStyle w:val="Heading3"/>
-        <w:rPr>
-          <w:rFonts w:eastAsia="Times New Roman" w:cstheme="majorHAnsi"/>
-        </w:rPr>
-      </w:pPr>
-      <w:r>
-        <w:rPr>
-          <w:rFonts w:eastAsia="Times New Roman" w:cstheme="majorHAnsi"/>
-        </w:rPr>
-        <w:t xml:space="preserve">Propositions </w:t>
-      </w:r>
-    </w:p>
-    <w:p>
-      <w:pPr>
-        <w:spacing w:before="100" w:beforeAutospacing="1" w:after="100" w:afterAutospacing="1" w:line="240" w:lineRule="auto"/>
-        <w:rPr>
-          <w:rFonts w:asciiTheme="majorHAnsi" w:eastAsia="Times New Roman" w:hAnsiTheme="majorHAnsi" w:cstheme="majorHAnsi"/>
-          <w:kern w:val="0"/>
-          <w:sz w:val="24"/>
-          <w:szCs w:val="24"/>
-          <w14:ligatures w14:val="none"/>
-        </w:rPr>
-      </w:pPr>
-      <w:r>
-        <w:rPr>
-          <w:rFonts w:asciiTheme="majorHAnsi" w:eastAsia="Times New Roman" w:hAnsiTheme="majorHAnsi" w:cstheme="majorHAnsi"/>
-          <w:kern w:val="0"/>
-          <w:sz w:val="24"/>
-          <w:szCs w:val="24"/>
-          <w14:ligatures w14:val="none"/>
-        </w:rPr>
-        <w:t>In our logic system</w:t>
-      </w:r>
-      <w:r>
-        <w:rPr>
-          <w:rFonts w:asciiTheme="majorHAnsi" w:eastAsia="Times New Roman" w:hAnsiTheme="majorHAnsi" w:cstheme="majorHAnsi"/>
-          <w:kern w:val="0"/>
-          <w:sz w:val="24"/>
-          <w:szCs w:val="24"/>
-          <w14:ligatures w14:val="none"/>
-        </w:rPr>
-        <w:t>,</w:t>
-      </w:r>
-      <w:r>
-        <w:rPr>
-          <w:rFonts w:asciiTheme="majorHAnsi" w:eastAsia="Times New Roman" w:hAnsiTheme="majorHAnsi" w:cstheme="majorHAnsi"/>
-          <w:kern w:val="0"/>
-          <w:sz w:val="24"/>
-          <w:szCs w:val="24"/>
-          <w14:ligatures w14:val="none"/>
-        </w:rPr>
-        <w:t xml:space="preserve"> </w:t>
-      </w:r>
-      <w:r>
-        <w:rPr>
-          <w:rFonts w:asciiTheme="majorHAnsi" w:eastAsia="Times New Roman" w:hAnsiTheme="majorHAnsi" w:cstheme="majorHAnsi"/>
-          <w:kern w:val="0"/>
-          <w:sz w:val="24"/>
-          <w:szCs w:val="24"/>
-          <w14:ligatures w14:val="none"/>
-        </w:rPr>
-        <w:t>Propositions</w:t>
-      </w:r>
-      <w:r>
-        <w:rPr>
-          <w:rFonts w:asciiTheme="majorHAnsi" w:eastAsia="Times New Roman" w:hAnsiTheme="majorHAnsi" w:cstheme="majorHAnsi"/>
-          <w:kern w:val="0"/>
-          <w:sz w:val="24"/>
-          <w:szCs w:val="24"/>
-          <w14:ligatures w14:val="none"/>
-        </w:rPr>
-        <w:t xml:space="preserve"> are binary statements that are true or </w:t>
-      </w:r>
-      <w:r>
-        <w:rPr>
-          <w:rFonts w:asciiTheme="majorHAnsi" w:eastAsia="Times New Roman" w:hAnsiTheme="majorHAnsi" w:cstheme="majorHAnsi"/>
-          <w:kern w:val="0"/>
-          <w:sz w:val="24"/>
-          <w:szCs w:val="24"/>
-          <w14:ligatures w14:val="none"/>
-        </w:rPr>
-        <w:t xml:space="preserve">false. </w:t>
-      </w:r>
-      <w:r>
-        <w:rPr>
-          <w:rFonts w:asciiTheme="majorHAnsi" w:eastAsia="Times New Roman" w:hAnsiTheme="majorHAnsi" w:cstheme="majorHAnsi"/>
-          <w:kern w:val="0"/>
-          <w:sz w:val="24"/>
-          <w:szCs w:val="24"/>
-          <w14:ligatures w14:val="none"/>
-        </w:rPr>
-        <w:t>However, a likelihood can be attached to another system's proposition (wholly true or completely false)</w:t>
-      </w:r>
-      <w:r>
-        <w:rPr>
-          <w:rFonts w:asciiTheme="majorHAnsi" w:eastAsia="Times New Roman" w:hAnsiTheme="majorHAnsi" w:cstheme="majorHAnsi"/>
-          <w:kern w:val="0"/>
-          <w:sz w:val="24"/>
-          <w:szCs w:val="24"/>
-          <w14:ligatures w14:val="none"/>
-        </w:rPr>
-        <w:t xml:space="preserve">. </w:t>
-      </w:r>
-      <w:r>
-        <w:rPr>
-          <w:rFonts w:asciiTheme="majorHAnsi" w:eastAsia="Times New Roman" w:hAnsiTheme="majorHAnsi" w:cstheme="majorHAnsi"/>
-          <w:kern w:val="0"/>
-          <w:sz w:val="24"/>
-          <w:szCs w:val="24"/>
-          <w14:ligatures w14:val="none"/>
-        </w:rPr>
-        <w:t>A</w:t>
-      </w:r>
-      <w:r>
-        <w:rPr>
-          <w:rFonts w:asciiTheme="majorHAnsi" w:eastAsia="Times New Roman" w:hAnsiTheme="majorHAnsi" w:cstheme="majorHAnsi"/>
-          <w:kern w:val="0"/>
-          <w:sz w:val="24"/>
-          <w:szCs w:val="24"/>
-          <w14:ligatures w14:val="none"/>
-        </w:rPr>
-        <w:t xml:space="preserve"> </w:t>
-      </w:r>
-      <w:r>
-        <w:rPr>
-          <w:rFonts w:asciiTheme="majorHAnsi" w:eastAsia="Times New Roman" w:hAnsiTheme="majorHAnsi" w:cstheme="majorHAnsi"/>
-          <w:kern w:val="0"/>
-          <w:sz w:val="24"/>
-          <w:szCs w:val="24"/>
-          <w14:ligatures w14:val="none"/>
-        </w:rPr>
-        <w:t>particular</w:t>
-      </w:r>
-      <w:r>
-        <w:rPr>
-          <w:rFonts w:asciiTheme="majorHAnsi" w:eastAsia="Times New Roman" w:hAnsiTheme="majorHAnsi" w:cstheme="majorHAnsi"/>
-          <w:kern w:val="0"/>
-          <w:sz w:val="24"/>
-          <w:szCs w:val="24"/>
-          <w14:ligatures w14:val="none"/>
-        </w:rPr>
-        <w:t xml:space="preserve"> case of </w:t>
-      </w:r>
-      <w:r>
-        <w:rPr>
-          <w:rFonts w:asciiTheme="majorHAnsi" w:eastAsia="Times New Roman" w:hAnsiTheme="majorHAnsi" w:cstheme="majorHAnsi"/>
-          <w:kern w:val="0"/>
-          <w:sz w:val="24"/>
-          <w:szCs w:val="24"/>
-          <w14:ligatures w14:val="none"/>
-        </w:rPr>
-        <w:t>proposition</w:t>
-      </w:r>
-      <w:r>
-        <w:rPr>
-          <w:rFonts w:asciiTheme="majorHAnsi" w:eastAsia="Times New Roman" w:hAnsiTheme="majorHAnsi" w:cstheme="majorHAnsi"/>
-          <w:kern w:val="0"/>
-          <w:sz w:val="24"/>
-          <w:szCs w:val="24"/>
-          <w14:ligatures w14:val="none"/>
-        </w:rPr>
-        <w:t xml:space="preserve"> </w:t>
-      </w:r>
-      <w:r>
-        <w:rPr>
-          <w:rFonts w:asciiTheme="majorHAnsi" w:eastAsia="Times New Roman" w:hAnsiTheme="majorHAnsi" w:cstheme="majorHAnsi"/>
-          <w:kern w:val="0"/>
-          <w:sz w:val="24"/>
-          <w:szCs w:val="24"/>
-          <w14:ligatures w14:val="none"/>
-        </w:rPr>
-        <w:t>is</w:t>
-      </w:r>
-      <w:r>
-        <w:rPr>
-          <w:rFonts w:asciiTheme="majorHAnsi" w:eastAsia="Times New Roman" w:hAnsiTheme="majorHAnsi" w:cstheme="majorHAnsi"/>
-          <w:kern w:val="0"/>
-          <w:sz w:val="24"/>
-          <w:szCs w:val="24"/>
-          <w14:ligatures w14:val="none"/>
-        </w:rPr>
-        <w:t xml:space="preserve"> called </w:t>
-      </w:r>
-      <w:r>
-        <w:rPr>
-          <w:rFonts w:asciiTheme="majorHAnsi" w:eastAsia="Times New Roman" w:hAnsiTheme="majorHAnsi" w:cstheme="majorHAnsi"/>
-          <w:kern w:val="0"/>
-          <w:sz w:val="24"/>
-          <w:szCs w:val="24"/>
-          <w14:ligatures w14:val="none"/>
-        </w:rPr>
-        <w:t xml:space="preserve">a </w:t>
-      </w:r>
-      <w:r>
-        <w:rPr>
-          <w:rFonts w:asciiTheme="majorHAnsi" w:eastAsia="Times New Roman" w:hAnsiTheme="majorHAnsi" w:cstheme="majorHAnsi"/>
-          <w:kern w:val="0"/>
-          <w:sz w:val="24"/>
-          <w:szCs w:val="24"/>
-          <w14:ligatures w14:val="none"/>
-        </w:rPr>
-        <w:t xml:space="preserve">predicate whose truth depends on the value </w:t>
-      </w:r>
-      <w:r>
-        <w:rPr>
-          <w:rFonts w:asciiTheme="majorHAnsi" w:eastAsia="Times New Roman" w:hAnsiTheme="majorHAnsi" w:cstheme="majorHAnsi"/>
-          <w:kern w:val="0"/>
-          <w:sz w:val="24"/>
-          <w:szCs w:val="24"/>
-          <w14:ligatures w14:val="none"/>
-        </w:rPr>
-        <w:t>of</w:t>
-      </w:r>
-      <w:r>
-        <w:rPr>
-          <w:rFonts w:asciiTheme="majorHAnsi" w:eastAsia="Times New Roman" w:hAnsiTheme="majorHAnsi" w:cstheme="majorHAnsi"/>
-          <w:kern w:val="0"/>
-          <w:sz w:val="24"/>
-          <w:szCs w:val="24"/>
-          <w14:ligatures w14:val="none"/>
-        </w:rPr>
-        <w:t xml:space="preserve"> one or more </w:t>
-      </w:r>
-      <w:r>
-        <w:rPr>
-          <w:rFonts w:asciiTheme="majorHAnsi" w:eastAsia="Times New Roman" w:hAnsiTheme="majorHAnsi" w:cstheme="majorHAnsi"/>
-          <w:kern w:val="0"/>
-          <w:sz w:val="24"/>
-          <w:szCs w:val="24"/>
-          <w14:ligatures w14:val="none"/>
-        </w:rPr>
-        <w:t>variables</w:t>
-      </w:r>
-      <w:r>
-        <w:rPr>
-          <w:rFonts w:asciiTheme="majorHAnsi" w:eastAsia="Times New Roman" w:hAnsiTheme="majorHAnsi" w:cstheme="majorHAnsi"/>
-          <w:kern w:val="0"/>
-          <w:sz w:val="24"/>
-          <w:szCs w:val="24"/>
-          <w14:ligatures w14:val="none"/>
-        </w:rPr>
-        <w:t xml:space="preserve">. </w:t>
-      </w:r>
-    </w:p>
-    <w:p>
-      <w:pPr>
-        <w:spacing w:before="100" w:beforeAutospacing="1" w:after="100" w:afterAutospacing="1" w:line="240" w:lineRule="auto"/>
-        <w:rPr>
-          <w:rFonts w:asciiTheme="majorHAnsi" w:eastAsia="Times New Roman" w:hAnsiTheme="majorHAnsi" w:cstheme="majorHAnsi"/>
-          <w:kern w:val="0"/>
-          <w:sz w:val="24"/>
-          <w:szCs w:val="24"/>
-          <w14:ligatures w14:val="none"/>
-        </w:rPr>
-      </w:pPr>
-      <w:r>
-        <w:rPr>
-          <w:rFonts w:asciiTheme="majorHAnsi" w:eastAsia="Times New Roman" w:hAnsiTheme="majorHAnsi" w:cstheme="majorHAnsi"/>
-          <w:kern w:val="0"/>
-          <w:sz w:val="24"/>
-          <w:szCs w:val="24"/>
-          <w14:ligatures w14:val="none"/>
-        </w:rPr>
-        <w:t xml:space="preserve">implications (==&gt;) </w:t>
-      </w:r>
-      <w:r>
-        <w:rPr>
-          <w:rFonts w:asciiTheme="majorHAnsi" w:eastAsia="Times New Roman" w:hAnsiTheme="majorHAnsi" w:cstheme="majorHAnsi"/>
-          <w:kern w:val="0"/>
-          <w:sz w:val="24"/>
-          <w:szCs w:val="24"/>
-          <w14:ligatures w14:val="none"/>
-        </w:rPr>
-        <w:t>have</w:t>
-      </w:r>
-      <w:r>
-        <w:rPr>
-          <w:rFonts w:asciiTheme="majorHAnsi" w:eastAsia="Times New Roman" w:hAnsiTheme="majorHAnsi" w:cstheme="majorHAnsi"/>
-          <w:kern w:val="0"/>
-          <w:sz w:val="24"/>
-          <w:szCs w:val="24"/>
-          <w14:ligatures w14:val="none"/>
-        </w:rPr>
-        <w:t xml:space="preserve"> the following truth tables </w:t>
-      </w:r>
-    </w:p>
-    <w:p>
-      <w:pPr>
-        <w:spacing w:before="100" w:beforeAutospacing="1" w:after="100" w:afterAutospacing="1" w:line="240" w:lineRule="auto"/>
-        <w:rPr>
-          <w:rFonts w:asciiTheme="majorHAnsi" w:eastAsia="Times New Roman" w:hAnsiTheme="majorHAnsi" w:cstheme="majorHAnsi"/>
-          <w:kern w:val="0"/>
-          <w:sz w:val="24"/>
-          <w:szCs w:val="24"/>
-          <w14:ligatures w14:val="none"/>
-        </w:rPr>
-      </w:pPr>
-      <w:r>
-        <w:rPr>
-          <w:rFonts w:asciiTheme="majorHAnsi" w:eastAsia="Times New Roman" w:hAnsiTheme="majorHAnsi" w:cstheme="majorHAnsi"/>
-          <w:kern w:val="0"/>
-          <w:sz w:val="24"/>
-          <w:szCs w:val="24"/>
-          <w14:ligatures w14:val="none"/>
-        </w:rPr>
-        <w:t>P Q P ==&gt; Q</w:t>
-      </w:r>
-    </w:p>
-    <w:p>
-      <w:pPr>
-        <w:spacing w:before="100" w:beforeAutospacing="1" w:after="100" w:afterAutospacing="1" w:line="240" w:lineRule="auto"/>
-        <w:rPr>
-          <w:rFonts w:asciiTheme="majorHAnsi" w:eastAsia="Times New Roman" w:hAnsiTheme="majorHAnsi" w:cstheme="majorHAnsi"/>
-          <w:kern w:val="0"/>
-          <w:sz w:val="24"/>
-          <w:szCs w:val="24"/>
-          <w14:ligatures w14:val="none"/>
-        </w:rPr>
-      </w:pPr>
-      <w:r>
-        <w:rPr>
-          <w:rFonts w:asciiTheme="majorHAnsi" w:eastAsia="Times New Roman" w:hAnsiTheme="majorHAnsi" w:cstheme="majorHAnsi"/>
-          <w:kern w:val="0"/>
-          <w:sz w:val="24"/>
-          <w:szCs w:val="24"/>
-          <w14:ligatures w14:val="none"/>
-        </w:rPr>
-        <w:t xml:space="preserve">T </w:t>
-      </w:r>
-      <w:proofErr w:type="spellStart"/>
-      <w:r>
-        <w:rPr>
-          <w:rFonts w:asciiTheme="majorHAnsi" w:eastAsia="Times New Roman" w:hAnsiTheme="majorHAnsi" w:cstheme="majorHAnsi"/>
-          <w:kern w:val="0"/>
-          <w:sz w:val="24"/>
-          <w:szCs w:val="24"/>
-          <w14:ligatures w14:val="none"/>
-        </w:rPr>
-        <w:t>T</w:t>
-      </w:r>
-      <w:proofErr w:type="spellEnd"/>
-      <w:r>
-        <w:rPr>
-          <w:rFonts w:asciiTheme="majorHAnsi" w:eastAsia="Times New Roman" w:hAnsiTheme="majorHAnsi" w:cstheme="majorHAnsi"/>
-          <w:kern w:val="0"/>
-          <w:sz w:val="24"/>
-          <w:szCs w:val="24"/>
-          <w14:ligatures w14:val="none"/>
-        </w:rPr>
-        <w:t xml:space="preserve"> </w:t>
-      </w:r>
-      <w:proofErr w:type="spellStart"/>
-      <w:r>
-        <w:rPr>
-          <w:rFonts w:asciiTheme="majorHAnsi" w:eastAsia="Times New Roman" w:hAnsiTheme="majorHAnsi" w:cstheme="majorHAnsi"/>
-          <w:kern w:val="0"/>
-          <w:sz w:val="24"/>
-          <w:szCs w:val="24"/>
-          <w14:ligatures w14:val="none"/>
-        </w:rPr>
-        <w:t>T</w:t>
-      </w:r>
-      <w:proofErr w:type="spellEnd"/>
-    </w:p>
-    <w:p>
-      <w:pPr>
-        <w:spacing w:before="100" w:beforeAutospacing="1" w:after="100" w:afterAutospacing="1" w:line="240" w:lineRule="auto"/>
-        <w:rPr>
-          <w:rFonts w:asciiTheme="majorHAnsi" w:eastAsia="Times New Roman" w:hAnsiTheme="majorHAnsi" w:cstheme="majorHAnsi"/>
-          <w:kern w:val="0"/>
-          <w:sz w:val="24"/>
-          <w:szCs w:val="24"/>
-          <w14:ligatures w14:val="none"/>
-        </w:rPr>
-      </w:pPr>
-      <w:r>
-        <w:rPr>
-          <w:rFonts w:asciiTheme="majorHAnsi" w:eastAsia="Times New Roman" w:hAnsiTheme="majorHAnsi" w:cstheme="majorHAnsi"/>
-          <w:kern w:val="0"/>
-          <w:sz w:val="24"/>
-          <w:szCs w:val="24"/>
-          <w14:ligatures w14:val="none"/>
-        </w:rPr>
-        <w:t xml:space="preserve">T F </w:t>
-      </w:r>
-      <w:proofErr w:type="spellStart"/>
-      <w:r>
-        <w:rPr>
-          <w:rFonts w:asciiTheme="majorHAnsi" w:eastAsia="Times New Roman" w:hAnsiTheme="majorHAnsi" w:cstheme="majorHAnsi"/>
-          <w:kern w:val="0"/>
-          <w:sz w:val="24"/>
-          <w:szCs w:val="24"/>
-          <w14:ligatures w14:val="none"/>
-        </w:rPr>
-        <w:t>F</w:t>
-      </w:r>
-      <w:proofErr w:type="spellEnd"/>
-    </w:p>
-    <w:p>
-      <w:pPr>
-        <w:spacing w:before="100" w:beforeAutospacing="1" w:after="100" w:afterAutospacing="1" w:line="240" w:lineRule="auto"/>
-        <w:rPr>
-          <w:rFonts w:asciiTheme="majorHAnsi" w:eastAsia="Times New Roman" w:hAnsiTheme="majorHAnsi" w:cstheme="majorHAnsi"/>
-          <w:kern w:val="0"/>
-          <w:sz w:val="24"/>
-          <w:szCs w:val="24"/>
-          <w14:ligatures w14:val="none"/>
-        </w:rPr>
-      </w:pPr>
-      <w:r>
-        <w:rPr>
-          <w:rFonts w:asciiTheme="majorHAnsi" w:eastAsia="Times New Roman" w:hAnsiTheme="majorHAnsi" w:cstheme="majorHAnsi"/>
-          <w:kern w:val="0"/>
-          <w:sz w:val="24"/>
-          <w:szCs w:val="24"/>
-          <w14:ligatures w14:val="none"/>
-        </w:rPr>
-        <w:t xml:space="preserve">F T </w:t>
-      </w:r>
-      <w:proofErr w:type="spellStart"/>
-      <w:r>
-        <w:rPr>
-          <w:rFonts w:asciiTheme="majorHAnsi" w:eastAsia="Times New Roman" w:hAnsiTheme="majorHAnsi" w:cstheme="majorHAnsi"/>
-          <w:kern w:val="0"/>
-          <w:sz w:val="24"/>
-          <w:szCs w:val="24"/>
-          <w14:ligatures w14:val="none"/>
-        </w:rPr>
-        <w:t>T</w:t>
-      </w:r>
-      <w:proofErr w:type="spellEnd"/>
-      <w:r>
-        <w:rPr>
-          <w:rFonts w:asciiTheme="majorHAnsi" w:eastAsia="Times New Roman" w:hAnsiTheme="majorHAnsi" w:cstheme="majorHAnsi"/>
-          <w:kern w:val="0"/>
-          <w:sz w:val="24"/>
-          <w:szCs w:val="24"/>
-          <w14:ligatures w14:val="none"/>
-        </w:rPr>
-        <w:t xml:space="preserve"> </w:t>
-      </w:r>
-      <w:r>
-        <w:rPr>
-          <w:rFonts w:asciiTheme="majorHAnsi" w:eastAsia="Times New Roman" w:hAnsiTheme="majorHAnsi" w:cstheme="majorHAnsi"/>
-          <w:kern w:val="0"/>
-          <w:sz w:val="24"/>
-          <w:szCs w:val="24"/>
-          <w14:ligatures w14:val="none"/>
-        </w:rPr>
-        <w:t>(accepted</w:t>
-      </w:r>
-      <w:r>
-        <w:rPr>
-          <w:rFonts w:asciiTheme="majorHAnsi" w:eastAsia="Times New Roman" w:hAnsiTheme="majorHAnsi" w:cstheme="majorHAnsi"/>
-          <w:kern w:val="0"/>
-          <w:sz w:val="24"/>
-          <w:szCs w:val="24"/>
-          <w14:ligatures w14:val="none"/>
-        </w:rPr>
-        <w:t xml:space="preserve"> mathematical convention)</w:t>
-      </w:r>
-    </w:p>
-    <w:p>
-      <w:pPr>
-        <w:spacing w:before="100" w:beforeAutospacing="1" w:after="100" w:afterAutospacing="1" w:line="240" w:lineRule="auto"/>
-        <w:rPr>
-          <w:rFonts w:asciiTheme="majorHAnsi" w:eastAsia="Times New Roman" w:hAnsiTheme="majorHAnsi" w:cstheme="majorHAnsi"/>
-          <w:kern w:val="0"/>
-          <w:sz w:val="24"/>
-          <w:szCs w:val="24"/>
-          <w14:ligatures w14:val="none"/>
-        </w:rPr>
-      </w:pPr>
-      <w:r>
-        <w:rPr>
-          <w:rFonts w:asciiTheme="majorHAnsi" w:eastAsia="Times New Roman" w:hAnsiTheme="majorHAnsi" w:cstheme="majorHAnsi"/>
-          <w:kern w:val="0"/>
-          <w:sz w:val="24"/>
-          <w:szCs w:val="24"/>
-          <w14:ligatures w14:val="none"/>
-        </w:rPr>
-        <w:t xml:space="preserve">T </w:t>
-      </w:r>
-      <w:proofErr w:type="spellStart"/>
-      <w:r>
-        <w:rPr>
-          <w:rFonts w:asciiTheme="majorHAnsi" w:eastAsia="Times New Roman" w:hAnsiTheme="majorHAnsi" w:cstheme="majorHAnsi"/>
-          <w:kern w:val="0"/>
-          <w:sz w:val="24"/>
-          <w:szCs w:val="24"/>
-          <w14:ligatures w14:val="none"/>
-        </w:rPr>
-        <w:t>T</w:t>
-      </w:r>
-      <w:proofErr w:type="spellEnd"/>
-      <w:r>
-        <w:rPr>
-          <w:rFonts w:asciiTheme="majorHAnsi" w:eastAsia="Times New Roman" w:hAnsiTheme="majorHAnsi" w:cstheme="majorHAnsi"/>
-          <w:kern w:val="0"/>
-          <w:sz w:val="24"/>
-          <w:szCs w:val="24"/>
-          <w14:ligatures w14:val="none"/>
-        </w:rPr>
-        <w:t xml:space="preserve"> </w:t>
-      </w:r>
-      <w:proofErr w:type="spellStart"/>
-      <w:r>
-        <w:rPr>
-          <w:rFonts w:asciiTheme="majorHAnsi" w:eastAsia="Times New Roman" w:hAnsiTheme="majorHAnsi" w:cstheme="majorHAnsi"/>
-          <w:kern w:val="0"/>
-          <w:sz w:val="24"/>
-          <w:szCs w:val="24"/>
-          <w14:ligatures w14:val="none"/>
-        </w:rPr>
-        <w:t>T</w:t>
-      </w:r>
-      <w:proofErr w:type="spellEnd"/>
-    </w:p>
-    <w:p>
-      <w:pPr>
-        <w:spacing w:before="100" w:beforeAutospacing="1" w:after="100" w:afterAutospacing="1" w:line="240" w:lineRule="auto"/>
-        <w:rPr>
-          <w:rFonts w:asciiTheme="majorHAnsi" w:eastAsia="Times New Roman" w:hAnsiTheme="majorHAnsi" w:cstheme="majorHAnsi"/>
-          <w:kern w:val="0"/>
-          <w:sz w:val="24"/>
-          <w:szCs w:val="24"/>
-          <w14:ligatures w14:val="none"/>
-        </w:rPr>
-      </w:pPr>
-      <w:r>
-        <w:rPr>
-          <w:rFonts w:asciiTheme="majorHAnsi" w:eastAsia="Times New Roman" w:hAnsiTheme="majorHAnsi" w:cstheme="majorHAnsi"/>
-          <w:kern w:val="0"/>
-          <w:sz w:val="24"/>
-          <w:szCs w:val="24"/>
-          <w14:ligatures w14:val="none"/>
-        </w:rPr>
-        <w:t>for if and only ( &lt;==&gt;)</w:t>
-      </w:r>
-    </w:p>
-    <w:p>
-      <w:pPr>
-        <w:spacing w:before="100" w:beforeAutospacing="1" w:after="100" w:afterAutospacing="1" w:line="240" w:lineRule="auto"/>
-        <w:rPr>
-          <w:rFonts w:asciiTheme="majorHAnsi" w:eastAsia="Times New Roman" w:hAnsiTheme="majorHAnsi" w:cstheme="majorHAnsi"/>
-          <w:kern w:val="0"/>
-          <w:sz w:val="24"/>
-          <w:szCs w:val="24"/>
-          <w14:ligatures w14:val="none"/>
-        </w:rPr>
-      </w:pPr>
-      <w:r>
-        <w:rPr>
-          <w:rFonts w:asciiTheme="majorHAnsi" w:eastAsia="Times New Roman" w:hAnsiTheme="majorHAnsi" w:cstheme="majorHAnsi"/>
-          <w:kern w:val="0"/>
-          <w:sz w:val="24"/>
-          <w:szCs w:val="24"/>
-          <w14:ligatures w14:val="none"/>
-        </w:rPr>
-        <w:t xml:space="preserve">P Q P==&gt;Q </w:t>
-      </w:r>
-      <w:proofErr w:type="spellStart"/>
-      <w:r>
-        <w:rPr>
-          <w:rFonts w:asciiTheme="majorHAnsi" w:eastAsia="Times New Roman" w:hAnsiTheme="majorHAnsi" w:cstheme="majorHAnsi"/>
-          <w:kern w:val="0"/>
-          <w:sz w:val="24"/>
-          <w:szCs w:val="24"/>
-          <w14:ligatures w14:val="none"/>
-        </w:rPr>
-        <w:t>Q</w:t>
-      </w:r>
-      <w:proofErr w:type="spellEnd"/>
-      <w:r>
-        <w:rPr>
-          <w:rFonts w:asciiTheme="majorHAnsi" w:eastAsia="Times New Roman" w:hAnsiTheme="majorHAnsi" w:cstheme="majorHAnsi"/>
-          <w:kern w:val="0"/>
-          <w:sz w:val="24"/>
-          <w:szCs w:val="24"/>
-          <w14:ligatures w14:val="none"/>
-        </w:rPr>
-        <w:t xml:space="preserve"> ==&gt; P P&lt;==&gt;Q</w:t>
-      </w:r>
-    </w:p>
-    <w:p>
-      <w:pPr>
-        <w:spacing w:before="100" w:beforeAutospacing="1" w:after="100" w:afterAutospacing="1" w:line="240" w:lineRule="auto"/>
-        <w:rPr>
-          <w:rFonts w:asciiTheme="majorHAnsi" w:eastAsia="Times New Roman" w:hAnsiTheme="majorHAnsi" w:cstheme="majorHAnsi"/>
-          <w:kern w:val="0"/>
-          <w:sz w:val="24"/>
-          <w:szCs w:val="24"/>
-          <w14:ligatures w14:val="none"/>
-        </w:rPr>
-      </w:pPr>
-      <w:r>
-        <w:rPr>
-          <w:rFonts w:asciiTheme="majorHAnsi" w:eastAsia="Times New Roman" w:hAnsiTheme="majorHAnsi" w:cstheme="majorHAnsi"/>
-          <w:kern w:val="0"/>
-          <w:sz w:val="24"/>
-          <w:szCs w:val="24"/>
-          <w14:ligatures w14:val="none"/>
-        </w:rPr>
-        <w:t xml:space="preserve">T </w:t>
-      </w:r>
-      <w:proofErr w:type="spellStart"/>
-      <w:r>
-        <w:rPr>
-          <w:rFonts w:asciiTheme="majorHAnsi" w:eastAsia="Times New Roman" w:hAnsiTheme="majorHAnsi" w:cstheme="majorHAnsi"/>
-          <w:kern w:val="0"/>
-          <w:sz w:val="24"/>
-          <w:szCs w:val="24"/>
-          <w14:ligatures w14:val="none"/>
-        </w:rPr>
-        <w:t>T</w:t>
-      </w:r>
-      <w:proofErr w:type="spellEnd"/>
-      <w:r>
-        <w:rPr>
-          <w:rFonts w:asciiTheme="majorHAnsi" w:eastAsia="Times New Roman" w:hAnsiTheme="majorHAnsi" w:cstheme="majorHAnsi"/>
-          <w:kern w:val="0"/>
-          <w:sz w:val="24"/>
-          <w:szCs w:val="24"/>
-          <w14:ligatures w14:val="none"/>
-        </w:rPr>
-        <w:t xml:space="preserve"> T </w:t>
-      </w:r>
-      <w:proofErr w:type="spellStart"/>
-      <w:r>
-        <w:rPr>
-          <w:rFonts w:asciiTheme="majorHAnsi" w:eastAsia="Times New Roman" w:hAnsiTheme="majorHAnsi" w:cstheme="majorHAnsi"/>
-          <w:kern w:val="0"/>
-          <w:sz w:val="24"/>
-          <w:szCs w:val="24"/>
-          <w14:ligatures w14:val="none"/>
-        </w:rPr>
-        <w:t>T</w:t>
-      </w:r>
-      <w:proofErr w:type="spellEnd"/>
-      <w:r>
-        <w:rPr>
-          <w:rFonts w:asciiTheme="majorHAnsi" w:eastAsia="Times New Roman" w:hAnsiTheme="majorHAnsi" w:cstheme="majorHAnsi"/>
-          <w:kern w:val="0"/>
-          <w:sz w:val="24"/>
-          <w:szCs w:val="24"/>
-          <w14:ligatures w14:val="none"/>
-        </w:rPr>
-        <w:t xml:space="preserve"> </w:t>
-      </w:r>
-      <w:proofErr w:type="spellStart"/>
-      <w:r>
-        <w:rPr>
-          <w:rFonts w:asciiTheme="majorHAnsi" w:eastAsia="Times New Roman" w:hAnsiTheme="majorHAnsi" w:cstheme="majorHAnsi"/>
-          <w:kern w:val="0"/>
-          <w:sz w:val="24"/>
-          <w:szCs w:val="24"/>
-          <w14:ligatures w14:val="none"/>
-        </w:rPr>
-        <w:t>T</w:t>
-      </w:r>
-      <w:proofErr w:type="spellEnd"/>
-    </w:p>
-    <w:p>
-      <w:pPr>
-        <w:spacing w:before="100" w:beforeAutospacing="1" w:after="100" w:afterAutospacing="1" w:line="240" w:lineRule="auto"/>
-        <w:rPr>
-          <w:rFonts w:asciiTheme="majorHAnsi" w:eastAsia="Times New Roman" w:hAnsiTheme="majorHAnsi" w:cstheme="majorHAnsi"/>
-          <w:kern w:val="0"/>
-          <w:sz w:val="24"/>
-          <w:szCs w:val="24"/>
-          <w14:ligatures w14:val="none"/>
-        </w:rPr>
-      </w:pPr>
-      <w:r>
-        <w:rPr>
-          <w:rFonts w:asciiTheme="majorHAnsi" w:eastAsia="Times New Roman" w:hAnsiTheme="majorHAnsi" w:cstheme="majorHAnsi"/>
-          <w:kern w:val="0"/>
-          <w:sz w:val="24"/>
-          <w:szCs w:val="24"/>
-          <w14:ligatures w14:val="none"/>
-        </w:rPr>
-        <w:t xml:space="preserve">T F </w:t>
-      </w:r>
-      <w:proofErr w:type="spellStart"/>
-      <w:r>
-        <w:rPr>
-          <w:rFonts w:asciiTheme="majorHAnsi" w:eastAsia="Times New Roman" w:hAnsiTheme="majorHAnsi" w:cstheme="majorHAnsi"/>
-          <w:kern w:val="0"/>
-          <w:sz w:val="24"/>
-          <w:szCs w:val="24"/>
-          <w14:ligatures w14:val="none"/>
-        </w:rPr>
-        <w:t>F</w:t>
-      </w:r>
-      <w:proofErr w:type="spellEnd"/>
-      <w:r>
-        <w:rPr>
-          <w:rFonts w:asciiTheme="majorHAnsi" w:eastAsia="Times New Roman" w:hAnsiTheme="majorHAnsi" w:cstheme="majorHAnsi"/>
-          <w:kern w:val="0"/>
-          <w:sz w:val="24"/>
-          <w:szCs w:val="24"/>
-          <w14:ligatures w14:val="none"/>
-        </w:rPr>
-        <w:t xml:space="preserve"> T F</w:t>
-      </w:r>
-    </w:p>
-    <w:p>
-      <w:pPr>
-        <w:spacing w:before="100" w:beforeAutospacing="1" w:after="100" w:afterAutospacing="1" w:line="240" w:lineRule="auto"/>
-        <w:rPr>
-          <w:rFonts w:asciiTheme="majorHAnsi" w:eastAsia="Times New Roman" w:hAnsiTheme="majorHAnsi" w:cstheme="majorHAnsi"/>
-          <w:kern w:val="0"/>
-          <w:sz w:val="24"/>
-          <w:szCs w:val="24"/>
-          <w14:ligatures w14:val="none"/>
-        </w:rPr>
-      </w:pPr>
-      <w:r>
-        <w:rPr>
-          <w:rFonts w:asciiTheme="majorHAnsi" w:eastAsia="Times New Roman" w:hAnsiTheme="majorHAnsi" w:cstheme="majorHAnsi"/>
-          <w:kern w:val="0"/>
-          <w:sz w:val="24"/>
-          <w:szCs w:val="24"/>
-          <w14:ligatures w14:val="none"/>
-        </w:rPr>
-        <w:lastRenderedPageBreak/>
-        <w:t xml:space="preserve">F T </w:t>
-      </w:r>
-      <w:proofErr w:type="spellStart"/>
-      <w:r>
-        <w:rPr>
-          <w:rFonts w:asciiTheme="majorHAnsi" w:eastAsia="Times New Roman" w:hAnsiTheme="majorHAnsi" w:cstheme="majorHAnsi"/>
-          <w:kern w:val="0"/>
-          <w:sz w:val="24"/>
-          <w:szCs w:val="24"/>
-          <w14:ligatures w14:val="none"/>
-        </w:rPr>
-        <w:t>T</w:t>
-      </w:r>
-      <w:proofErr w:type="spellEnd"/>
-      <w:r>
-        <w:rPr>
-          <w:rFonts w:asciiTheme="majorHAnsi" w:eastAsia="Times New Roman" w:hAnsiTheme="majorHAnsi" w:cstheme="majorHAnsi"/>
-          <w:kern w:val="0"/>
-          <w:sz w:val="24"/>
-          <w:szCs w:val="24"/>
-          <w14:ligatures w14:val="none"/>
-        </w:rPr>
-        <w:t xml:space="preserve"> F </w:t>
-      </w:r>
-      <w:proofErr w:type="spellStart"/>
-      <w:r>
-        <w:rPr>
-          <w:rFonts w:asciiTheme="majorHAnsi" w:eastAsia="Times New Roman" w:hAnsiTheme="majorHAnsi" w:cstheme="majorHAnsi"/>
-          <w:kern w:val="0"/>
-          <w:sz w:val="24"/>
-          <w:szCs w:val="24"/>
-          <w14:ligatures w14:val="none"/>
-        </w:rPr>
-        <w:t>F</w:t>
-      </w:r>
-      <w:proofErr w:type="spellEnd"/>
-    </w:p>
-    <w:p>
-      <w:pPr>
-        <w:spacing w:before="100" w:beforeAutospacing="1" w:after="100" w:afterAutospacing="1" w:line="240" w:lineRule="auto"/>
-        <w:rPr>
-          <w:rFonts w:asciiTheme="majorHAnsi" w:eastAsia="Times New Roman" w:hAnsiTheme="majorHAnsi" w:cstheme="majorHAnsi"/>
-          <w:kern w:val="0"/>
-          <w:sz w:val="24"/>
-          <w:szCs w:val="24"/>
-          <w14:ligatures w14:val="none"/>
-        </w:rPr>
-      </w:pPr>
-      <w:r>
-        <w:rPr>
-          <w:rFonts w:asciiTheme="majorHAnsi" w:eastAsia="Times New Roman" w:hAnsiTheme="majorHAnsi" w:cstheme="majorHAnsi"/>
-          <w:kern w:val="0"/>
-          <w:sz w:val="24"/>
-          <w:szCs w:val="24"/>
-          <w14:ligatures w14:val="none"/>
-        </w:rPr>
-        <w:t xml:space="preserve">F </w:t>
-      </w:r>
-      <w:proofErr w:type="spellStart"/>
-      <w:r>
-        <w:rPr>
-          <w:rFonts w:asciiTheme="majorHAnsi" w:eastAsia="Times New Roman" w:hAnsiTheme="majorHAnsi" w:cstheme="majorHAnsi"/>
-          <w:kern w:val="0"/>
-          <w:sz w:val="24"/>
-          <w:szCs w:val="24"/>
-          <w14:ligatures w14:val="none"/>
-        </w:rPr>
-        <w:t>F</w:t>
-      </w:r>
-      <w:proofErr w:type="spellEnd"/>
-      <w:r>
-        <w:rPr>
-          <w:rFonts w:asciiTheme="majorHAnsi" w:eastAsia="Times New Roman" w:hAnsiTheme="majorHAnsi" w:cstheme="majorHAnsi"/>
-          <w:kern w:val="0"/>
-          <w:sz w:val="24"/>
-          <w:szCs w:val="24"/>
-          <w14:ligatures w14:val="none"/>
-        </w:rPr>
-        <w:t xml:space="preserve"> F </w:t>
-      </w:r>
-      <w:proofErr w:type="spellStart"/>
-      <w:r>
-        <w:rPr>
-          <w:rFonts w:asciiTheme="majorHAnsi" w:eastAsia="Times New Roman" w:hAnsiTheme="majorHAnsi" w:cstheme="majorHAnsi"/>
-          <w:kern w:val="0"/>
-          <w:sz w:val="24"/>
-          <w:szCs w:val="24"/>
-          <w14:ligatures w14:val="none"/>
-        </w:rPr>
-        <w:t>F</w:t>
-      </w:r>
-      <w:proofErr w:type="spellEnd"/>
-      <w:r>
-        <w:rPr>
-          <w:rFonts w:asciiTheme="majorHAnsi" w:eastAsia="Times New Roman" w:hAnsiTheme="majorHAnsi" w:cstheme="majorHAnsi"/>
-          <w:kern w:val="0"/>
-          <w:sz w:val="24"/>
-          <w:szCs w:val="24"/>
-          <w14:ligatures w14:val="none"/>
-        </w:rPr>
-        <w:t xml:space="preserve"> T</w:t>
-      </w:r>
-    </w:p>
-    <w:p>
-      <w:pPr>
-        <w:spacing w:before="100" w:beforeAutospacing="1" w:after="100" w:afterAutospacing="1" w:line="240" w:lineRule="auto"/>
-        <w:rPr>
-          <w:rFonts w:asciiTheme="majorHAnsi" w:eastAsia="Times New Roman" w:hAnsiTheme="majorHAnsi" w:cstheme="majorHAnsi"/>
-          <w:kern w:val="0"/>
-          <w:sz w:val="24"/>
-          <w:szCs w:val="24"/>
-          <w14:ligatures w14:val="none"/>
-        </w:rPr>
-      </w:pPr>
-    </w:p>
-    <w:p>
-      <w:pPr>
-        <w:spacing w:before="100" w:beforeAutospacing="1" w:after="100" w:afterAutospacing="1" w:line="240" w:lineRule="auto"/>
-        <w:rPr>
-          <w:rFonts w:asciiTheme="majorHAnsi" w:eastAsia="Times New Roman" w:hAnsiTheme="majorHAnsi" w:cstheme="majorHAnsi"/>
-          <w:kern w:val="0"/>
-          <w:sz w:val="24"/>
-          <w:szCs w:val="24"/>
-          <w14:ligatures w14:val="none"/>
-        </w:rPr>
-      </w:pPr>
-      <w:r>
-        <w:rPr>
-          <w:rFonts w:asciiTheme="majorHAnsi" w:eastAsia="Times New Roman" w:hAnsiTheme="majorHAnsi" w:cstheme="majorHAnsi"/>
-          <w:kern w:val="0"/>
-          <w:sz w:val="24"/>
-          <w:szCs w:val="24"/>
-          <w14:ligatures w14:val="none"/>
-        </w:rPr>
-        <w:t xml:space="preserve">** Axioms </w:t>
-      </w:r>
-    </w:p>
-    <w:p>
-      <w:pPr>
-        <w:spacing w:before="100" w:beforeAutospacing="1" w:after="100" w:afterAutospacing="1" w:line="240" w:lineRule="auto"/>
-        <w:rPr>
-          <w:rFonts w:asciiTheme="majorHAnsi" w:eastAsia="Times New Roman" w:hAnsiTheme="majorHAnsi" w:cstheme="majorHAnsi"/>
-          <w:kern w:val="0"/>
-          <w:sz w:val="24"/>
-          <w:szCs w:val="24"/>
-          <w14:ligatures w14:val="none"/>
-        </w:rPr>
-      </w:pPr>
-      <w:r>
-        <w:rPr>
-          <w:rFonts w:asciiTheme="majorHAnsi" w:eastAsia="Times New Roman" w:hAnsiTheme="majorHAnsi" w:cstheme="majorHAnsi"/>
-          <w:kern w:val="0"/>
-          <w:sz w:val="24"/>
-          <w:szCs w:val="24"/>
-          <w14:ligatures w14:val="none"/>
-        </w:rPr>
-        <w:t>an axioms is a proposition that you believe is true . Axioms should be consistent and complete</w:t>
+        <w:t xml:space="preserve">an axioms is a proposition that you believe is </w:t>
+      </w:r>
+      <w:r>
+        <w:rPr>
+          <w:rFonts w:asciiTheme="majorHAnsi" w:eastAsia="Times New Roman" w:hAnsiTheme="majorHAnsi" w:cstheme="majorHAnsi"/>
+          <w:kern w:val="0"/>
+          <w:sz w:val="24"/>
+          <w:szCs w:val="24"/>
+          <w14:ligatures w14:val="none"/>
+        </w:rPr>
+        <w:t>true.</w:t>
+      </w:r>
+      <w:r>
+        <w:rPr>
+          <w:rFonts w:asciiTheme="majorHAnsi" w:eastAsia="Times New Roman" w:hAnsiTheme="majorHAnsi" w:cstheme="majorHAnsi"/>
+          <w:kern w:val="0"/>
+          <w:sz w:val="24"/>
+          <w:szCs w:val="24"/>
+          <w14:ligatures w14:val="none"/>
+        </w:rPr>
+        <w:t xml:space="preserve"> Axioms should be consistent and </w:t>
+      </w:r>
+      <w:r>
+        <w:rPr>
+          <w:rFonts w:asciiTheme="majorHAnsi" w:eastAsia="Times New Roman" w:hAnsiTheme="majorHAnsi" w:cstheme="majorHAnsi"/>
+          <w:kern w:val="0"/>
+          <w:sz w:val="24"/>
+          <w:szCs w:val="24"/>
+          <w14:ligatures w14:val="none"/>
+        </w:rPr>
+        <w:t>complete.</w:t>
       </w:r>
     </w:p>
     <w:p>
@@ -2414,27 +3185,17 @@
           <w:szCs w:val="24"/>
           <w14:ligatures w14:val="none"/>
         </w:rPr>
-        <w:t>Consistent,</w:t>
-      </w:r>
-      <w:r>
-        <w:rPr>
-          <w:rFonts w:asciiTheme="majorHAnsi" w:eastAsia="Times New Roman" w:hAnsiTheme="majorHAnsi" w:cstheme="majorHAnsi"/>
-          <w:kern w:val="0"/>
-          <w:sz w:val="24"/>
-          <w:szCs w:val="24"/>
-          <w14:ligatures w14:val="none"/>
-        </w:rPr>
-        <w:t xml:space="preserve"> no proposition is </w:t>
-      </w:r>
-      <w:r>
-        <w:rPr>
-          <w:rFonts w:asciiTheme="majorHAnsi" w:eastAsia="Times New Roman" w:hAnsiTheme="majorHAnsi" w:cstheme="majorHAnsi"/>
-          <w:kern w:val="0"/>
-          <w:sz w:val="24"/>
-          <w:szCs w:val="24"/>
-          <w14:ligatures w14:val="none"/>
-        </w:rPr>
-        <w:t>self-contradictory</w:t>
+        <w:t xml:space="preserve">Consistent, no proposition is </w:t>
+      </w:r>
+      <w:r>
+        <w:rPr>
+          <w:rFonts w:asciiTheme="majorHAnsi" w:eastAsia="Times New Roman" w:hAnsiTheme="majorHAnsi" w:cstheme="majorHAnsi"/>
+          <w:kern w:val="0"/>
+          <w:sz w:val="24"/>
+          <w:szCs w:val="24"/>
+          <w14:ligatures w14:val="none"/>
+        </w:rPr>
+        <w:t>self-contradictory.</w:t>
       </w:r>
       <w:r>
         <w:rPr>
@@ -2470,29 +3231,51 @@
           <w:szCs w:val="24"/>
           <w14:ligatures w14:val="none"/>
         </w:rPr>
-        <w:t>Complete, if every proposition can proved or disproved .</w:t>
-      </w:r>
-    </w:p>
-    <w:p>
-      <w:pPr>
-        <w:spacing w:before="100" w:beforeAutospacing="1" w:after="100" w:afterAutospacing="1" w:line="240" w:lineRule="auto"/>
-        <w:rPr>
-          <w:rFonts w:asciiTheme="majorHAnsi" w:eastAsia="Times New Roman" w:hAnsiTheme="majorHAnsi" w:cstheme="majorHAnsi"/>
-          <w:kern w:val="0"/>
-          <w:sz w:val="24"/>
-          <w:szCs w:val="24"/>
-          <w14:ligatures w14:val="none"/>
-        </w:rPr>
-      </w:pPr>
-      <w:r>
-        <w:rPr>
-          <w:rFonts w:asciiTheme="majorHAnsi" w:eastAsia="Times New Roman" w:hAnsiTheme="majorHAnsi" w:cstheme="majorHAnsi"/>
-          <w:kern w:val="0"/>
-          <w:sz w:val="24"/>
-          <w:szCs w:val="24"/>
-          <w14:ligatures w14:val="none"/>
-        </w:rPr>
-        <w:t xml:space="preserve">** Logical deductions </w:t>
+        <w:t xml:space="preserve">Complete, if every proposition can </w:t>
+      </w:r>
+      <w:r>
+        <w:rPr>
+          <w:rFonts w:asciiTheme="majorHAnsi" w:eastAsia="Times New Roman" w:hAnsiTheme="majorHAnsi" w:cstheme="majorHAnsi"/>
+          <w:kern w:val="0"/>
+          <w:sz w:val="24"/>
+          <w:szCs w:val="24"/>
+          <w14:ligatures w14:val="none"/>
+        </w:rPr>
+        <w:t>prove</w:t>
+      </w:r>
+      <w:r>
+        <w:rPr>
+          <w:rFonts w:asciiTheme="majorHAnsi" w:eastAsia="Times New Roman" w:hAnsiTheme="majorHAnsi" w:cstheme="majorHAnsi"/>
+          <w:kern w:val="0"/>
+          <w:sz w:val="24"/>
+          <w:szCs w:val="24"/>
+          <w14:ligatures w14:val="none"/>
+        </w:rPr>
+        <w:t xml:space="preserve"> or </w:t>
+      </w:r>
+      <w:r>
+        <w:rPr>
+          <w:rFonts w:asciiTheme="majorHAnsi" w:eastAsia="Times New Roman" w:hAnsiTheme="majorHAnsi" w:cstheme="majorHAnsi"/>
+          <w:kern w:val="0"/>
+          <w:sz w:val="24"/>
+          <w:szCs w:val="24"/>
+          <w14:ligatures w14:val="none"/>
+        </w:rPr>
+        <w:t>disproved.</w:t>
+      </w:r>
+    </w:p>
+    <w:p>
+      <w:pPr>
+        <w:pStyle w:val="Heading3"/>
+        <w:rPr>
+          <w:rFonts w:eastAsia="Times New Roman"/>
+        </w:rPr>
+      </w:pPr>
+      <w:r>
+        <w:rPr>
+          <w:rFonts w:eastAsia="Times New Roman"/>
+        </w:rPr>
+        <w:t xml:space="preserve">Logical deductions </w:t>
       </w:r>
     </w:p>
     <w:p>
@@ -2595,225 +3378,670 @@
     </w:p>
     <w:p>
       <w:pPr>
-        <w:pStyle w:val="Heading2"/>
-        <w:rPr>
-          <w:rFonts w:asciiTheme="majorHAnsi" w:hAnsiTheme="majorHAnsi" w:cstheme="majorHAnsi"/>
-        </w:rPr>
-      </w:pPr>
-      <w:r>
-        <w:rPr>
-          <w:rFonts w:asciiTheme="majorHAnsi" w:hAnsiTheme="majorHAnsi" w:cstheme="majorHAnsi"/>
-        </w:rPr>
-        <w:t>Concepts</w:t>
-      </w:r>
-    </w:p>
-    <w:p>
-      <w:pPr>
         <w:pStyle w:val="Heading3"/>
         <w:rPr>
           <w:rFonts w:eastAsia="Times New Roman" w:cstheme="majorHAnsi"/>
         </w:rPr>
       </w:pPr>
+      <w:bookmarkStart w:id="16" w:name="_Toc153774144"/>
       <w:r>
         <w:rPr>
           <w:rFonts w:eastAsia="Times New Roman" w:cstheme="majorHAnsi"/>
         </w:rPr>
-        <w:t>loop invariant</w:t>
-      </w:r>
-    </w:p>
-    <w:p>
-      <w:pPr>
-        <w:rPr>
-          <w:rFonts w:asciiTheme="majorHAnsi" w:hAnsiTheme="majorHAnsi" w:cstheme="majorHAnsi"/>
-        </w:rPr>
-      </w:pPr>
-      <w:r>
-        <w:rPr>
-          <w:rFonts w:asciiTheme="majorHAnsi" w:hAnsiTheme="majorHAnsi" w:cstheme="majorHAnsi"/>
-        </w:rPr>
-        <w:t xml:space="preserve">a loop invariant is a property of an algorithm or </w:t>
-      </w:r>
-      <w:r>
-        <w:rPr>
-          <w:rFonts w:asciiTheme="majorHAnsi" w:hAnsiTheme="majorHAnsi" w:cstheme="majorHAnsi"/>
-        </w:rPr>
-        <w:t>functionality</w:t>
-      </w:r>
-      <w:r>
-        <w:rPr>
-          <w:rFonts w:asciiTheme="majorHAnsi" w:hAnsiTheme="majorHAnsi" w:cstheme="majorHAnsi"/>
-        </w:rPr>
-        <w:t xml:space="preserve"> that satisfied the following </w:t>
-      </w:r>
-      <w:r>
-        <w:rPr>
-          <w:rFonts w:asciiTheme="majorHAnsi" w:hAnsiTheme="majorHAnsi" w:cstheme="majorHAnsi"/>
-        </w:rPr>
-        <w:t>conditions.</w:t>
-      </w:r>
-      <w:r>
-        <w:rPr>
-          <w:rFonts w:asciiTheme="majorHAnsi" w:hAnsiTheme="majorHAnsi" w:cstheme="majorHAnsi"/>
+        <w:lastRenderedPageBreak/>
+        <w:t>Propositions</w:t>
+      </w:r>
+      <w:bookmarkEnd w:id="16"/>
+      <w:r>
+        <w:rPr>
+          <w:rFonts w:eastAsia="Times New Roman" w:cstheme="majorHAnsi"/>
         </w:rPr>
         <w:t xml:space="preserve"> </w:t>
       </w:r>
     </w:p>
     <w:p>
       <w:pPr>
-        <w:rPr>
-          <w:rFonts w:asciiTheme="majorHAnsi" w:hAnsiTheme="majorHAnsi" w:cstheme="majorHAnsi"/>
-        </w:rPr>
-      </w:pPr>
-      <w:r>
-        <w:rPr>
-          <w:rFonts w:asciiTheme="majorHAnsi" w:hAnsiTheme="majorHAnsi" w:cstheme="majorHAnsi"/>
-        </w:rPr>
-        <w:t xml:space="preserve">Initialization: is true </w:t>
-      </w:r>
-      <w:r>
-        <w:rPr>
-          <w:rFonts w:asciiTheme="majorHAnsi" w:hAnsiTheme="majorHAnsi" w:cstheme="majorHAnsi"/>
-        </w:rPr>
-        <w:t>before</w:t>
-      </w:r>
-      <w:r>
-        <w:rPr>
-          <w:rFonts w:asciiTheme="majorHAnsi" w:hAnsiTheme="majorHAnsi" w:cstheme="majorHAnsi"/>
-        </w:rPr>
-        <w:t xml:space="preserve"> the first iterations of the loop</w:t>
-      </w:r>
-    </w:p>
-    <w:p>
-      <w:pPr>
-        <w:rPr>
-          <w:rFonts w:asciiTheme="majorHAnsi" w:hAnsiTheme="majorHAnsi" w:cstheme="majorHAnsi"/>
-        </w:rPr>
-      </w:pPr>
-      <w:r>
-        <w:rPr>
-          <w:rFonts w:asciiTheme="majorHAnsi" w:hAnsiTheme="majorHAnsi" w:cstheme="majorHAnsi"/>
-        </w:rPr>
-        <w:t>Maintenance: is true before the loop iterations and before the next iterations</w:t>
-      </w:r>
-    </w:p>
-    <w:p>
-      <w:pPr>
-        <w:rPr>
-          <w:rFonts w:asciiTheme="majorHAnsi" w:hAnsiTheme="majorHAnsi" w:cstheme="majorHAnsi"/>
-        </w:rPr>
-      </w:pPr>
-      <w:r>
-        <w:rPr>
-          <w:rFonts w:asciiTheme="majorHAnsi" w:hAnsiTheme="majorHAnsi" w:cstheme="majorHAnsi"/>
-        </w:rPr>
-        <w:t xml:space="preserve">Termination: When the loop </w:t>
-      </w:r>
-      <w:r>
-        <w:rPr>
-          <w:rFonts w:asciiTheme="majorHAnsi" w:hAnsiTheme="majorHAnsi" w:cstheme="majorHAnsi"/>
-        </w:rPr>
-        <w:t>terminates</w:t>
-      </w:r>
-      <w:r>
-        <w:rPr>
-          <w:rFonts w:asciiTheme="majorHAnsi" w:hAnsiTheme="majorHAnsi" w:cstheme="majorHAnsi"/>
-        </w:rPr>
-        <w:t>, the invariant should help establish the correctness of the algorithm ( as an example</w:t>
-      </w:r>
-      <w:r>
-        <w:rPr>
-          <w:rFonts w:asciiTheme="majorHAnsi" w:hAnsiTheme="majorHAnsi" w:cstheme="majorHAnsi"/>
-        </w:rPr>
-        <w:t>,</w:t>
-      </w:r>
-      <w:r>
-        <w:rPr>
-          <w:rFonts w:asciiTheme="majorHAnsi" w:hAnsiTheme="majorHAnsi" w:cstheme="majorHAnsi"/>
+        <w:spacing w:before="100" w:beforeAutospacing="1" w:after="100" w:afterAutospacing="1" w:line="240" w:lineRule="auto"/>
+        <w:rPr>
+          <w:rFonts w:asciiTheme="majorHAnsi" w:eastAsia="Times New Roman" w:hAnsiTheme="majorHAnsi" w:cstheme="majorHAnsi"/>
+          <w:kern w:val="0"/>
+          <w:sz w:val="24"/>
+          <w:szCs w:val="24"/>
+          <w14:ligatures w14:val="none"/>
+        </w:rPr>
+      </w:pPr>
+      <w:r>
+        <w:rPr>
+          <w:rFonts w:asciiTheme="majorHAnsi" w:eastAsia="Times New Roman" w:hAnsiTheme="majorHAnsi" w:cstheme="majorHAnsi"/>
+          <w:kern w:val="0"/>
+          <w:sz w:val="24"/>
+          <w:szCs w:val="24"/>
+          <w14:ligatures w14:val="none"/>
+        </w:rPr>
+        <w:t xml:space="preserve">In our logic system, Propositions are binary statements that are true or false. However, a likelihood can be attached to another system's proposition (wholly true or </w:t>
+      </w:r>
+      <w:r>
+        <w:rPr>
+          <w:rFonts w:asciiTheme="majorHAnsi" w:eastAsia="Times New Roman" w:hAnsiTheme="majorHAnsi" w:cstheme="majorHAnsi"/>
+          <w:kern w:val="0"/>
+          <w:sz w:val="24"/>
+          <w:szCs w:val="24"/>
+          <w14:ligatures w14:val="none"/>
+        </w:rPr>
+        <w:t>entirely</w:t>
+      </w:r>
+      <w:r>
+        <w:rPr>
+          <w:rFonts w:asciiTheme="majorHAnsi" w:eastAsia="Times New Roman" w:hAnsiTheme="majorHAnsi" w:cstheme="majorHAnsi"/>
+          <w:kern w:val="0"/>
+          <w:sz w:val="24"/>
+          <w:szCs w:val="24"/>
+          <w14:ligatures w14:val="none"/>
+        </w:rPr>
+        <w:t xml:space="preserve"> false). A particular case of proposition is called a predicate whose truth depends on the value of one or more variables. </w:t>
+      </w:r>
+    </w:p>
+    <w:p>
+      <w:pPr>
+        <w:spacing w:before="100" w:beforeAutospacing="1" w:after="100" w:afterAutospacing="1" w:line="240" w:lineRule="auto"/>
+        <w:rPr>
+          <w:rFonts w:asciiTheme="majorHAnsi" w:eastAsia="Times New Roman" w:hAnsiTheme="majorHAnsi" w:cstheme="majorHAnsi"/>
+          <w:kern w:val="0"/>
+          <w:sz w:val="24"/>
+          <w:szCs w:val="24"/>
+          <w14:ligatures w14:val="none"/>
+        </w:rPr>
+      </w:pPr>
+      <w:r>
+        <w:rPr>
+          <w:rFonts w:asciiTheme="majorHAnsi" w:eastAsia="Times New Roman" w:hAnsiTheme="majorHAnsi" w:cstheme="majorHAnsi"/>
+          <w:kern w:val="0"/>
+          <w:sz w:val="24"/>
+          <w:szCs w:val="24"/>
+          <w14:ligatures w14:val="none"/>
+        </w:rPr>
+        <w:t xml:space="preserve">implications (==&gt;) have the following truth tables </w:t>
+      </w:r>
+    </w:p>
+    <w:p>
+      <w:pPr>
+        <w:spacing w:before="100" w:beforeAutospacing="1" w:after="100" w:afterAutospacing="1" w:line="240" w:lineRule="auto"/>
+        <w:rPr>
+          <w:rFonts w:asciiTheme="majorHAnsi" w:eastAsia="Times New Roman" w:hAnsiTheme="majorHAnsi" w:cstheme="majorHAnsi"/>
+          <w:kern w:val="0"/>
+          <w:sz w:val="24"/>
+          <w:szCs w:val="24"/>
+          <w14:ligatures w14:val="none"/>
+        </w:rPr>
+      </w:pPr>
+      <w:r>
+        <w:rPr>
+          <w:rFonts w:asciiTheme="majorHAnsi" w:eastAsia="Times New Roman" w:hAnsiTheme="majorHAnsi" w:cstheme="majorHAnsi"/>
+          <w:kern w:val="0"/>
+          <w:sz w:val="24"/>
+          <w:szCs w:val="24"/>
+          <w14:ligatures w14:val="none"/>
+        </w:rPr>
+        <w:t>P Q P ==&gt; Q</w:t>
+      </w:r>
+    </w:p>
+    <w:p>
+      <w:pPr>
+        <w:spacing w:before="100" w:beforeAutospacing="1" w:after="100" w:afterAutospacing="1" w:line="240" w:lineRule="auto"/>
+        <w:rPr>
+          <w:rFonts w:asciiTheme="majorHAnsi" w:eastAsia="Times New Roman" w:hAnsiTheme="majorHAnsi" w:cstheme="majorHAnsi"/>
+          <w:kern w:val="0"/>
+          <w:sz w:val="24"/>
+          <w:szCs w:val="24"/>
+          <w14:ligatures w14:val="none"/>
+        </w:rPr>
+      </w:pPr>
+      <w:r>
+        <w:rPr>
+          <w:rFonts w:asciiTheme="majorHAnsi" w:eastAsia="Times New Roman" w:hAnsiTheme="majorHAnsi" w:cstheme="majorHAnsi"/>
+          <w:kern w:val="0"/>
+          <w:sz w:val="24"/>
+          <w:szCs w:val="24"/>
+          <w14:ligatures w14:val="none"/>
+        </w:rPr>
+        <w:t xml:space="preserve">T </w:t>
+      </w:r>
+      <w:proofErr w:type="spellStart"/>
+      <w:r>
+        <w:rPr>
+          <w:rFonts w:asciiTheme="majorHAnsi" w:eastAsia="Times New Roman" w:hAnsiTheme="majorHAnsi" w:cstheme="majorHAnsi"/>
+          <w:kern w:val="0"/>
+          <w:sz w:val="24"/>
+          <w:szCs w:val="24"/>
+          <w14:ligatures w14:val="none"/>
+        </w:rPr>
+        <w:t>T</w:t>
+      </w:r>
+      <w:proofErr w:type="spellEnd"/>
+      <w:r>
+        <w:rPr>
+          <w:rFonts w:asciiTheme="majorHAnsi" w:eastAsia="Times New Roman" w:hAnsiTheme="majorHAnsi" w:cstheme="majorHAnsi"/>
+          <w:kern w:val="0"/>
+          <w:sz w:val="24"/>
+          <w:szCs w:val="24"/>
+          <w14:ligatures w14:val="none"/>
         </w:rPr>
         <w:t xml:space="preserve"> </w:t>
       </w:r>
-      <w:r>
-        <w:rPr>
-          <w:rFonts w:asciiTheme="majorHAnsi" w:hAnsiTheme="majorHAnsi" w:cstheme="majorHAnsi"/>
-        </w:rPr>
-        <w:t>reducing</w:t>
-      </w:r>
-      <w:r>
-        <w:rPr>
-          <w:rFonts w:asciiTheme="majorHAnsi" w:hAnsiTheme="majorHAnsi" w:cstheme="majorHAnsi"/>
-        </w:rPr>
-        <w:t xml:space="preserve"> (</w:t>
-      </w:r>
-      <w:r>
-        <w:rPr>
-          <w:rFonts w:asciiTheme="majorHAnsi" w:hAnsiTheme="majorHAnsi" w:cstheme="majorHAnsi"/>
-        </w:rPr>
-        <w:t>the</w:t>
-      </w:r>
-      <w:r>
-        <w:rPr>
-          <w:rFonts w:asciiTheme="majorHAnsi" w:hAnsiTheme="majorHAnsi" w:cstheme="majorHAnsi"/>
-        </w:rPr>
-        <w:t xml:space="preserve"> inclusive sum of </w:t>
-      </w:r>
-      <w:r>
-        <w:rPr>
-          <w:rFonts w:asciiTheme="majorHAnsi" w:hAnsiTheme="majorHAnsi" w:cstheme="majorHAnsi"/>
-        </w:rPr>
-        <w:t xml:space="preserve">the </w:t>
-      </w:r>
-      <w:r>
-        <w:rPr>
-          <w:rFonts w:asciiTheme="majorHAnsi" w:hAnsiTheme="majorHAnsi" w:cstheme="majorHAnsi"/>
-        </w:rPr>
-        <w:t xml:space="preserve">array's element is a loop </w:t>
-      </w:r>
-      <w:r>
-        <w:rPr>
-          <w:rFonts w:asciiTheme="majorHAnsi" w:hAnsiTheme="majorHAnsi" w:cstheme="majorHAnsi"/>
-        </w:rPr>
-        <w:t>invariant</w:t>
-      </w:r>
-      <w:r>
-        <w:rPr>
-          <w:rFonts w:asciiTheme="majorHAnsi" w:hAnsiTheme="majorHAnsi" w:cstheme="majorHAnsi"/>
-        </w:rPr>
-        <w:t xml:space="preserve">) </w:t>
-      </w:r>
-    </w:p>
-    <w:p>
-      <w:pPr>
-        <w:pStyle w:val="Heading1"/>
-        <w:rPr>
-          <w:rFonts w:asciiTheme="majorHAnsi" w:hAnsiTheme="majorHAnsi" w:cstheme="majorHAnsi"/>
-        </w:rPr>
-      </w:pPr>
-      <w:r>
-        <w:rPr>
-          <w:rFonts w:asciiTheme="majorHAnsi" w:hAnsiTheme="majorHAnsi" w:cstheme="majorHAnsi"/>
-        </w:rPr>
-        <w:t xml:space="preserve">Definitions </w:t>
-      </w:r>
-    </w:p>
-    <w:p>
-      <w:pPr>
-        <w:rPr>
-          <w:rFonts w:asciiTheme="majorHAnsi" w:hAnsiTheme="majorHAnsi" w:cstheme="majorHAnsi"/>
-        </w:rPr>
-      </w:pPr>
-      <w:r>
-        <w:rPr>
-          <w:rFonts w:asciiTheme="majorHAnsi" w:hAnsiTheme="majorHAnsi" w:cstheme="majorHAnsi"/>
-          <w:color w:val="4472C4" w:themeColor="accent1"/>
-        </w:rPr>
-        <w:t>~f(N)</w:t>
-      </w:r>
-      <w:r>
-        <w:rPr>
-          <w:rFonts w:asciiTheme="majorHAnsi" w:hAnsiTheme="majorHAnsi" w:cstheme="majorHAnsi"/>
-        </w:rPr>
-        <w:t xml:space="preserve">, where N is the input size. ~f(N) represents any function that, when divided by f(N) approaches 1 as N grows. We write g(N) ~f(N) to indicate that g(N) /f(N) approaches 1 as N grows. </w:t>
-      </w:r>
+      <w:proofErr w:type="spellStart"/>
+      <w:r>
+        <w:rPr>
+          <w:rFonts w:asciiTheme="majorHAnsi" w:eastAsia="Times New Roman" w:hAnsiTheme="majorHAnsi" w:cstheme="majorHAnsi"/>
+          <w:kern w:val="0"/>
+          <w:sz w:val="24"/>
+          <w:szCs w:val="24"/>
+          <w14:ligatures w14:val="none"/>
+        </w:rPr>
+        <w:t>T</w:t>
+      </w:r>
+      <w:proofErr w:type="spellEnd"/>
+    </w:p>
+    <w:p>
+      <w:pPr>
+        <w:spacing w:before="100" w:beforeAutospacing="1" w:after="100" w:afterAutospacing="1" w:line="240" w:lineRule="auto"/>
+        <w:rPr>
+          <w:rFonts w:asciiTheme="majorHAnsi" w:eastAsia="Times New Roman" w:hAnsiTheme="majorHAnsi" w:cstheme="majorHAnsi"/>
+          <w:kern w:val="0"/>
+          <w:sz w:val="24"/>
+          <w:szCs w:val="24"/>
+          <w14:ligatures w14:val="none"/>
+        </w:rPr>
+      </w:pPr>
+      <w:r>
+        <w:rPr>
+          <w:rFonts w:asciiTheme="majorHAnsi" w:eastAsia="Times New Roman" w:hAnsiTheme="majorHAnsi" w:cstheme="majorHAnsi"/>
+          <w:kern w:val="0"/>
+          <w:sz w:val="24"/>
+          <w:szCs w:val="24"/>
+          <w14:ligatures w14:val="none"/>
+        </w:rPr>
+        <w:t xml:space="preserve">T F </w:t>
+      </w:r>
+      <w:proofErr w:type="spellStart"/>
+      <w:r>
+        <w:rPr>
+          <w:rFonts w:asciiTheme="majorHAnsi" w:eastAsia="Times New Roman" w:hAnsiTheme="majorHAnsi" w:cstheme="majorHAnsi"/>
+          <w:kern w:val="0"/>
+          <w:sz w:val="24"/>
+          <w:szCs w:val="24"/>
+          <w14:ligatures w14:val="none"/>
+        </w:rPr>
+        <w:t>F</w:t>
+      </w:r>
+      <w:proofErr w:type="spellEnd"/>
+    </w:p>
+    <w:p>
+      <w:pPr>
+        <w:spacing w:before="100" w:beforeAutospacing="1" w:after="100" w:afterAutospacing="1" w:line="240" w:lineRule="auto"/>
+        <w:rPr>
+          <w:rFonts w:asciiTheme="majorHAnsi" w:eastAsia="Times New Roman" w:hAnsiTheme="majorHAnsi" w:cstheme="majorHAnsi"/>
+          <w:kern w:val="0"/>
+          <w:sz w:val="24"/>
+          <w:szCs w:val="24"/>
+          <w14:ligatures w14:val="none"/>
+        </w:rPr>
+      </w:pPr>
+      <w:r>
+        <w:rPr>
+          <w:rFonts w:asciiTheme="majorHAnsi" w:eastAsia="Times New Roman" w:hAnsiTheme="majorHAnsi" w:cstheme="majorHAnsi"/>
+          <w:kern w:val="0"/>
+          <w:sz w:val="24"/>
+          <w:szCs w:val="24"/>
+          <w14:ligatures w14:val="none"/>
+        </w:rPr>
+        <w:t xml:space="preserve">F T </w:t>
+      </w:r>
+      <w:proofErr w:type="spellStart"/>
+      <w:r>
+        <w:rPr>
+          <w:rFonts w:asciiTheme="majorHAnsi" w:eastAsia="Times New Roman" w:hAnsiTheme="majorHAnsi" w:cstheme="majorHAnsi"/>
+          <w:kern w:val="0"/>
+          <w:sz w:val="24"/>
+          <w:szCs w:val="24"/>
+          <w14:ligatures w14:val="none"/>
+        </w:rPr>
+        <w:t>T</w:t>
+      </w:r>
+      <w:proofErr w:type="spellEnd"/>
+      <w:r>
+        <w:rPr>
+          <w:rFonts w:asciiTheme="majorHAnsi" w:eastAsia="Times New Roman" w:hAnsiTheme="majorHAnsi" w:cstheme="majorHAnsi"/>
+          <w:kern w:val="0"/>
+          <w:sz w:val="24"/>
+          <w:szCs w:val="24"/>
+          <w14:ligatures w14:val="none"/>
+        </w:rPr>
+        <w:t xml:space="preserve"> (accepted mathematical convention)</w:t>
+      </w:r>
+    </w:p>
+    <w:p>
+      <w:pPr>
+        <w:spacing w:before="100" w:beforeAutospacing="1" w:after="100" w:afterAutospacing="1" w:line="240" w:lineRule="auto"/>
+        <w:rPr>
+          <w:rFonts w:asciiTheme="majorHAnsi" w:eastAsia="Times New Roman" w:hAnsiTheme="majorHAnsi" w:cstheme="majorHAnsi"/>
+          <w:kern w:val="0"/>
+          <w:sz w:val="24"/>
+          <w:szCs w:val="24"/>
+          <w14:ligatures w14:val="none"/>
+        </w:rPr>
+      </w:pPr>
+      <w:r>
+        <w:rPr>
+          <w:rFonts w:asciiTheme="majorHAnsi" w:eastAsia="Times New Roman" w:hAnsiTheme="majorHAnsi" w:cstheme="majorHAnsi"/>
+          <w:kern w:val="0"/>
+          <w:sz w:val="24"/>
+          <w:szCs w:val="24"/>
+          <w14:ligatures w14:val="none"/>
+        </w:rPr>
+        <w:t xml:space="preserve">T </w:t>
+      </w:r>
+      <w:proofErr w:type="spellStart"/>
+      <w:r>
+        <w:rPr>
+          <w:rFonts w:asciiTheme="majorHAnsi" w:eastAsia="Times New Roman" w:hAnsiTheme="majorHAnsi" w:cstheme="majorHAnsi"/>
+          <w:kern w:val="0"/>
+          <w:sz w:val="24"/>
+          <w:szCs w:val="24"/>
+          <w14:ligatures w14:val="none"/>
+        </w:rPr>
+        <w:t>T</w:t>
+      </w:r>
+      <w:proofErr w:type="spellEnd"/>
+      <w:r>
+        <w:rPr>
+          <w:rFonts w:asciiTheme="majorHAnsi" w:eastAsia="Times New Roman" w:hAnsiTheme="majorHAnsi" w:cstheme="majorHAnsi"/>
+          <w:kern w:val="0"/>
+          <w:sz w:val="24"/>
+          <w:szCs w:val="24"/>
+          <w14:ligatures w14:val="none"/>
+        </w:rPr>
+        <w:t xml:space="preserve"> </w:t>
+      </w:r>
+      <w:proofErr w:type="spellStart"/>
+      <w:r>
+        <w:rPr>
+          <w:rFonts w:asciiTheme="majorHAnsi" w:eastAsia="Times New Roman" w:hAnsiTheme="majorHAnsi" w:cstheme="majorHAnsi"/>
+          <w:kern w:val="0"/>
+          <w:sz w:val="24"/>
+          <w:szCs w:val="24"/>
+          <w14:ligatures w14:val="none"/>
+        </w:rPr>
+        <w:t>T</w:t>
+      </w:r>
+      <w:proofErr w:type="spellEnd"/>
+    </w:p>
+    <w:p>
+      <w:pPr>
+        <w:spacing w:before="100" w:beforeAutospacing="1" w:after="100" w:afterAutospacing="1" w:line="240" w:lineRule="auto"/>
+        <w:rPr>
+          <w:rFonts w:asciiTheme="majorHAnsi" w:eastAsia="Times New Roman" w:hAnsiTheme="majorHAnsi" w:cstheme="majorHAnsi"/>
+          <w:kern w:val="0"/>
+          <w:sz w:val="24"/>
+          <w:szCs w:val="24"/>
+          <w14:ligatures w14:val="none"/>
+        </w:rPr>
+      </w:pPr>
+      <w:r>
+        <w:rPr>
+          <w:rFonts w:asciiTheme="majorHAnsi" w:eastAsia="Times New Roman" w:hAnsiTheme="majorHAnsi" w:cstheme="majorHAnsi"/>
+          <w:kern w:val="0"/>
+          <w:sz w:val="24"/>
+          <w:szCs w:val="24"/>
+          <w14:ligatures w14:val="none"/>
+        </w:rPr>
+        <w:t>for if and only ( &lt;==&gt;)</w:t>
+      </w:r>
+    </w:p>
+    <w:p>
+      <w:pPr>
+        <w:spacing w:before="100" w:beforeAutospacing="1" w:after="100" w:afterAutospacing="1" w:line="240" w:lineRule="auto"/>
+        <w:rPr>
+          <w:rFonts w:asciiTheme="majorHAnsi" w:eastAsia="Times New Roman" w:hAnsiTheme="majorHAnsi" w:cstheme="majorHAnsi"/>
+          <w:kern w:val="0"/>
+          <w:sz w:val="24"/>
+          <w:szCs w:val="24"/>
+          <w14:ligatures w14:val="none"/>
+        </w:rPr>
+      </w:pPr>
+      <w:r>
+        <w:rPr>
+          <w:rFonts w:asciiTheme="majorHAnsi" w:eastAsia="Times New Roman" w:hAnsiTheme="majorHAnsi" w:cstheme="majorHAnsi"/>
+          <w:kern w:val="0"/>
+          <w:sz w:val="24"/>
+          <w:szCs w:val="24"/>
+          <w14:ligatures w14:val="none"/>
+        </w:rPr>
+        <w:t xml:space="preserve">P Q P==&gt;Q </w:t>
+      </w:r>
+      <w:proofErr w:type="spellStart"/>
+      <w:r>
+        <w:rPr>
+          <w:rFonts w:asciiTheme="majorHAnsi" w:eastAsia="Times New Roman" w:hAnsiTheme="majorHAnsi" w:cstheme="majorHAnsi"/>
+          <w:kern w:val="0"/>
+          <w:sz w:val="24"/>
+          <w:szCs w:val="24"/>
+          <w14:ligatures w14:val="none"/>
+        </w:rPr>
+        <w:t>Q</w:t>
+      </w:r>
+      <w:proofErr w:type="spellEnd"/>
+      <w:r>
+        <w:rPr>
+          <w:rFonts w:asciiTheme="majorHAnsi" w:eastAsia="Times New Roman" w:hAnsiTheme="majorHAnsi" w:cstheme="majorHAnsi"/>
+          <w:kern w:val="0"/>
+          <w:sz w:val="24"/>
+          <w:szCs w:val="24"/>
+          <w14:ligatures w14:val="none"/>
+        </w:rPr>
+        <w:t xml:space="preserve"> ==&gt; P P&lt;==&gt;Q</w:t>
+      </w:r>
+    </w:p>
+    <w:p>
+      <w:pPr>
+        <w:spacing w:before="100" w:beforeAutospacing="1" w:after="100" w:afterAutospacing="1" w:line="240" w:lineRule="auto"/>
+        <w:rPr>
+          <w:rFonts w:asciiTheme="majorHAnsi" w:eastAsia="Times New Roman" w:hAnsiTheme="majorHAnsi" w:cstheme="majorHAnsi"/>
+          <w:kern w:val="0"/>
+          <w:sz w:val="24"/>
+          <w:szCs w:val="24"/>
+          <w14:ligatures w14:val="none"/>
+        </w:rPr>
+      </w:pPr>
+      <w:r>
+        <w:rPr>
+          <w:rFonts w:asciiTheme="majorHAnsi" w:eastAsia="Times New Roman" w:hAnsiTheme="majorHAnsi" w:cstheme="majorHAnsi"/>
+          <w:kern w:val="0"/>
+          <w:sz w:val="24"/>
+          <w:szCs w:val="24"/>
+          <w14:ligatures w14:val="none"/>
+        </w:rPr>
+        <w:t xml:space="preserve">T </w:t>
+      </w:r>
+      <w:proofErr w:type="spellStart"/>
+      <w:r>
+        <w:rPr>
+          <w:rFonts w:asciiTheme="majorHAnsi" w:eastAsia="Times New Roman" w:hAnsiTheme="majorHAnsi" w:cstheme="majorHAnsi"/>
+          <w:kern w:val="0"/>
+          <w:sz w:val="24"/>
+          <w:szCs w:val="24"/>
+          <w14:ligatures w14:val="none"/>
+        </w:rPr>
+        <w:t>T</w:t>
+      </w:r>
+      <w:proofErr w:type="spellEnd"/>
+      <w:r>
+        <w:rPr>
+          <w:rFonts w:asciiTheme="majorHAnsi" w:eastAsia="Times New Roman" w:hAnsiTheme="majorHAnsi" w:cstheme="majorHAnsi"/>
+          <w:kern w:val="0"/>
+          <w:sz w:val="24"/>
+          <w:szCs w:val="24"/>
+          <w14:ligatures w14:val="none"/>
+        </w:rPr>
+        <w:t xml:space="preserve"> </w:t>
+      </w:r>
+      <w:proofErr w:type="spellStart"/>
+      <w:r>
+        <w:rPr>
+          <w:rFonts w:asciiTheme="majorHAnsi" w:eastAsia="Times New Roman" w:hAnsiTheme="majorHAnsi" w:cstheme="majorHAnsi"/>
+          <w:kern w:val="0"/>
+          <w:sz w:val="24"/>
+          <w:szCs w:val="24"/>
+          <w14:ligatures w14:val="none"/>
+        </w:rPr>
+        <w:t>T</w:t>
+      </w:r>
+      <w:proofErr w:type="spellEnd"/>
+      <w:r>
+        <w:rPr>
+          <w:rFonts w:asciiTheme="majorHAnsi" w:eastAsia="Times New Roman" w:hAnsiTheme="majorHAnsi" w:cstheme="majorHAnsi"/>
+          <w:kern w:val="0"/>
+          <w:sz w:val="24"/>
+          <w:szCs w:val="24"/>
+          <w14:ligatures w14:val="none"/>
+        </w:rPr>
+        <w:t xml:space="preserve"> </w:t>
+      </w:r>
+      <w:proofErr w:type="spellStart"/>
+      <w:r>
+        <w:rPr>
+          <w:rFonts w:asciiTheme="majorHAnsi" w:eastAsia="Times New Roman" w:hAnsiTheme="majorHAnsi" w:cstheme="majorHAnsi"/>
+          <w:kern w:val="0"/>
+          <w:sz w:val="24"/>
+          <w:szCs w:val="24"/>
+          <w14:ligatures w14:val="none"/>
+        </w:rPr>
+        <w:t>T</w:t>
+      </w:r>
+      <w:proofErr w:type="spellEnd"/>
+      <w:r>
+        <w:rPr>
+          <w:rFonts w:asciiTheme="majorHAnsi" w:eastAsia="Times New Roman" w:hAnsiTheme="majorHAnsi" w:cstheme="majorHAnsi"/>
+          <w:kern w:val="0"/>
+          <w:sz w:val="24"/>
+          <w:szCs w:val="24"/>
+          <w14:ligatures w14:val="none"/>
+        </w:rPr>
+        <w:t xml:space="preserve"> </w:t>
+      </w:r>
+      <w:proofErr w:type="spellStart"/>
+      <w:r>
+        <w:rPr>
+          <w:rFonts w:asciiTheme="majorHAnsi" w:eastAsia="Times New Roman" w:hAnsiTheme="majorHAnsi" w:cstheme="majorHAnsi"/>
+          <w:kern w:val="0"/>
+          <w:sz w:val="24"/>
+          <w:szCs w:val="24"/>
+          <w14:ligatures w14:val="none"/>
+        </w:rPr>
+        <w:t>T</w:t>
+      </w:r>
+      <w:proofErr w:type="spellEnd"/>
+    </w:p>
+    <w:p>
+      <w:pPr>
+        <w:spacing w:before="100" w:beforeAutospacing="1" w:after="100" w:afterAutospacing="1" w:line="240" w:lineRule="auto"/>
+        <w:rPr>
+          <w:rFonts w:asciiTheme="majorHAnsi" w:eastAsia="Times New Roman" w:hAnsiTheme="majorHAnsi" w:cstheme="majorHAnsi"/>
+          <w:kern w:val="0"/>
+          <w:sz w:val="24"/>
+          <w:szCs w:val="24"/>
+          <w14:ligatures w14:val="none"/>
+        </w:rPr>
+      </w:pPr>
+      <w:r>
+        <w:rPr>
+          <w:rFonts w:asciiTheme="majorHAnsi" w:eastAsia="Times New Roman" w:hAnsiTheme="majorHAnsi" w:cstheme="majorHAnsi"/>
+          <w:kern w:val="0"/>
+          <w:sz w:val="24"/>
+          <w:szCs w:val="24"/>
+          <w14:ligatures w14:val="none"/>
+        </w:rPr>
+        <w:t xml:space="preserve">T F </w:t>
+      </w:r>
+      <w:proofErr w:type="spellStart"/>
+      <w:r>
+        <w:rPr>
+          <w:rFonts w:asciiTheme="majorHAnsi" w:eastAsia="Times New Roman" w:hAnsiTheme="majorHAnsi" w:cstheme="majorHAnsi"/>
+          <w:kern w:val="0"/>
+          <w:sz w:val="24"/>
+          <w:szCs w:val="24"/>
+          <w14:ligatures w14:val="none"/>
+        </w:rPr>
+        <w:t>F</w:t>
+      </w:r>
+      <w:proofErr w:type="spellEnd"/>
+      <w:r>
+        <w:rPr>
+          <w:rFonts w:asciiTheme="majorHAnsi" w:eastAsia="Times New Roman" w:hAnsiTheme="majorHAnsi" w:cstheme="majorHAnsi"/>
+          <w:kern w:val="0"/>
+          <w:sz w:val="24"/>
+          <w:szCs w:val="24"/>
+          <w14:ligatures w14:val="none"/>
+        </w:rPr>
+        <w:t xml:space="preserve"> T F</w:t>
+      </w:r>
+    </w:p>
+    <w:p>
+      <w:pPr>
+        <w:spacing w:before="100" w:beforeAutospacing="1" w:after="100" w:afterAutospacing="1" w:line="240" w:lineRule="auto"/>
+        <w:rPr>
+          <w:rFonts w:asciiTheme="majorHAnsi" w:eastAsia="Times New Roman" w:hAnsiTheme="majorHAnsi" w:cstheme="majorHAnsi"/>
+          <w:kern w:val="0"/>
+          <w:sz w:val="24"/>
+          <w:szCs w:val="24"/>
+          <w14:ligatures w14:val="none"/>
+        </w:rPr>
+      </w:pPr>
+      <w:r>
+        <w:rPr>
+          <w:rFonts w:asciiTheme="majorHAnsi" w:eastAsia="Times New Roman" w:hAnsiTheme="majorHAnsi" w:cstheme="majorHAnsi"/>
+          <w:kern w:val="0"/>
+          <w:sz w:val="24"/>
+          <w:szCs w:val="24"/>
+          <w14:ligatures w14:val="none"/>
+        </w:rPr>
+        <w:t xml:space="preserve">F T </w:t>
+      </w:r>
+      <w:proofErr w:type="spellStart"/>
+      <w:r>
+        <w:rPr>
+          <w:rFonts w:asciiTheme="majorHAnsi" w:eastAsia="Times New Roman" w:hAnsiTheme="majorHAnsi" w:cstheme="majorHAnsi"/>
+          <w:kern w:val="0"/>
+          <w:sz w:val="24"/>
+          <w:szCs w:val="24"/>
+          <w14:ligatures w14:val="none"/>
+        </w:rPr>
+        <w:t>T</w:t>
+      </w:r>
+      <w:proofErr w:type="spellEnd"/>
+      <w:r>
+        <w:rPr>
+          <w:rFonts w:asciiTheme="majorHAnsi" w:eastAsia="Times New Roman" w:hAnsiTheme="majorHAnsi" w:cstheme="majorHAnsi"/>
+          <w:kern w:val="0"/>
+          <w:sz w:val="24"/>
+          <w:szCs w:val="24"/>
+          <w14:ligatures w14:val="none"/>
+        </w:rPr>
+        <w:t xml:space="preserve"> F </w:t>
+      </w:r>
+      <w:proofErr w:type="spellStart"/>
+      <w:r>
+        <w:rPr>
+          <w:rFonts w:asciiTheme="majorHAnsi" w:eastAsia="Times New Roman" w:hAnsiTheme="majorHAnsi" w:cstheme="majorHAnsi"/>
+          <w:kern w:val="0"/>
+          <w:sz w:val="24"/>
+          <w:szCs w:val="24"/>
+          <w14:ligatures w14:val="none"/>
+        </w:rPr>
+        <w:t>F</w:t>
+      </w:r>
+      <w:proofErr w:type="spellEnd"/>
+    </w:p>
+    <w:p>
+      <w:pPr>
+        <w:spacing w:before="100" w:beforeAutospacing="1" w:after="100" w:afterAutospacing="1" w:line="240" w:lineRule="auto"/>
+        <w:rPr>
+          <w:rFonts w:asciiTheme="majorHAnsi" w:eastAsia="Times New Roman" w:hAnsiTheme="majorHAnsi" w:cstheme="majorHAnsi"/>
+          <w:kern w:val="0"/>
+          <w:sz w:val="24"/>
+          <w:szCs w:val="24"/>
+          <w14:ligatures w14:val="none"/>
+        </w:rPr>
+      </w:pPr>
+      <w:r>
+        <w:rPr>
+          <w:rFonts w:asciiTheme="majorHAnsi" w:eastAsia="Times New Roman" w:hAnsiTheme="majorHAnsi" w:cstheme="majorHAnsi"/>
+          <w:kern w:val="0"/>
+          <w:sz w:val="24"/>
+          <w:szCs w:val="24"/>
+          <w14:ligatures w14:val="none"/>
+        </w:rPr>
+        <w:t xml:space="preserve">F </w:t>
+      </w:r>
+      <w:proofErr w:type="spellStart"/>
+      <w:r>
+        <w:rPr>
+          <w:rFonts w:asciiTheme="majorHAnsi" w:eastAsia="Times New Roman" w:hAnsiTheme="majorHAnsi" w:cstheme="majorHAnsi"/>
+          <w:kern w:val="0"/>
+          <w:sz w:val="24"/>
+          <w:szCs w:val="24"/>
+          <w14:ligatures w14:val="none"/>
+        </w:rPr>
+        <w:t>F</w:t>
+      </w:r>
+      <w:proofErr w:type="spellEnd"/>
+      <w:r>
+        <w:rPr>
+          <w:rFonts w:asciiTheme="majorHAnsi" w:eastAsia="Times New Roman" w:hAnsiTheme="majorHAnsi" w:cstheme="majorHAnsi"/>
+          <w:kern w:val="0"/>
+          <w:sz w:val="24"/>
+          <w:szCs w:val="24"/>
+          <w14:ligatures w14:val="none"/>
+        </w:rPr>
+        <w:t xml:space="preserve"> </w:t>
+      </w:r>
+      <w:proofErr w:type="spellStart"/>
+      <w:r>
+        <w:rPr>
+          <w:rFonts w:asciiTheme="majorHAnsi" w:eastAsia="Times New Roman" w:hAnsiTheme="majorHAnsi" w:cstheme="majorHAnsi"/>
+          <w:kern w:val="0"/>
+          <w:sz w:val="24"/>
+          <w:szCs w:val="24"/>
+          <w14:ligatures w14:val="none"/>
+        </w:rPr>
+        <w:t>F</w:t>
+      </w:r>
+      <w:proofErr w:type="spellEnd"/>
+      <w:r>
+        <w:rPr>
+          <w:rFonts w:asciiTheme="majorHAnsi" w:eastAsia="Times New Roman" w:hAnsiTheme="majorHAnsi" w:cstheme="majorHAnsi"/>
+          <w:kern w:val="0"/>
+          <w:sz w:val="24"/>
+          <w:szCs w:val="24"/>
+          <w14:ligatures w14:val="none"/>
+        </w:rPr>
+        <w:t xml:space="preserve"> </w:t>
+      </w:r>
+      <w:proofErr w:type="spellStart"/>
+      <w:r>
+        <w:rPr>
+          <w:rFonts w:asciiTheme="majorHAnsi" w:eastAsia="Times New Roman" w:hAnsiTheme="majorHAnsi" w:cstheme="majorHAnsi"/>
+          <w:kern w:val="0"/>
+          <w:sz w:val="24"/>
+          <w:szCs w:val="24"/>
+          <w14:ligatures w14:val="none"/>
+        </w:rPr>
+        <w:t>F</w:t>
+      </w:r>
+      <w:proofErr w:type="spellEnd"/>
+      <w:r>
+        <w:rPr>
+          <w:rFonts w:asciiTheme="majorHAnsi" w:eastAsia="Times New Roman" w:hAnsiTheme="majorHAnsi" w:cstheme="majorHAnsi"/>
+          <w:kern w:val="0"/>
+          <w:sz w:val="24"/>
+          <w:szCs w:val="24"/>
+          <w14:ligatures w14:val="none"/>
+        </w:rPr>
+        <w:t xml:space="preserve"> T</w:t>
+      </w:r>
+    </w:p>
+    <w:p>
+      <w:pPr>
+        <w:rPr>
+          <w:rFonts w:asciiTheme="majorHAnsi" w:hAnsiTheme="majorHAnsi" w:cstheme="majorHAnsi"/>
+        </w:rPr>
+      </w:pPr>
+    </w:p>
+    <w:p>
+      <w:pPr>
+        <w:rPr>
+          <w:rFonts w:asciiTheme="majorHAnsi" w:hAnsiTheme="majorHAnsi" w:cstheme="majorHAnsi"/>
+        </w:rPr>
+      </w:pPr>
     </w:p>
     <w:sectPr>
       <w:pgSz w:w="12240" w:h="15840"/>
@@ -4664,6 +5892,79 @@
       <w:contextualSpacing/>
     </w:pPr>
   </w:style>
+  <w:style w:type="paragraph" w:styleId="TOCHeading">
+    <w:name w:val="TOC Heading"/>
+    <w:basedOn w:val="Heading1"/>
+    <w:next w:val="Normal"/>
+    <w:uiPriority w:val="39"/>
+    <w:unhideWhenUsed/>
+    <w:qFormat/>
+    <w:rsid w:val="00280B85"/>
+    <w:pPr>
+      <w:keepNext/>
+      <w:keepLines/>
+      <w:spacing w:before="240" w:beforeAutospacing="0" w:after="0" w:afterAutospacing="0" w:line="259" w:lineRule="auto"/>
+      <w:outlineLvl w:val="9"/>
+    </w:pPr>
+    <w:rPr>
+      <w:rFonts w:asciiTheme="majorHAnsi" w:eastAsiaTheme="majorEastAsia" w:hAnsiTheme="majorHAnsi" w:cstheme="majorBidi"/>
+      <w:b w:val="0"/>
+      <w:bCs w:val="0"/>
+      <w:color w:val="2F5496" w:themeColor="accent1" w:themeShade="BF"/>
+      <w:kern w:val="0"/>
+      <w:sz w:val="32"/>
+      <w:szCs w:val="32"/>
+    </w:rPr>
+  </w:style>
+  <w:style w:type="paragraph" w:styleId="TOC1">
+    <w:name w:val="toc 1"/>
+    <w:basedOn w:val="Normal"/>
+    <w:next w:val="Normal"/>
+    <w:autoRedefine/>
+    <w:uiPriority w:val="39"/>
+    <w:unhideWhenUsed/>
+    <w:rsid w:val="00280B85"/>
+    <w:pPr>
+      <w:spacing w:after="100"/>
+    </w:pPr>
+  </w:style>
+  <w:style w:type="paragraph" w:styleId="TOC2">
+    <w:name w:val="toc 2"/>
+    <w:basedOn w:val="Normal"/>
+    <w:next w:val="Normal"/>
+    <w:autoRedefine/>
+    <w:uiPriority w:val="39"/>
+    <w:unhideWhenUsed/>
+    <w:rsid w:val="00280B85"/>
+    <w:pPr>
+      <w:spacing w:after="100"/>
+      <w:ind w:left="220"/>
+    </w:pPr>
+  </w:style>
+  <w:style w:type="paragraph" w:styleId="TOC3">
+    <w:name w:val="toc 3"/>
+    <w:basedOn w:val="Normal"/>
+    <w:next w:val="Normal"/>
+    <w:autoRedefine/>
+    <w:uiPriority w:val="39"/>
+    <w:unhideWhenUsed/>
+    <w:rsid w:val="00280B85"/>
+    <w:pPr>
+      <w:spacing w:after="100"/>
+      <w:ind w:left="440"/>
+    </w:pPr>
+  </w:style>
+  <w:style w:type="character" w:styleId="Hyperlink">
+    <w:name w:val="Hyperlink"/>
+    <w:basedOn w:val="DefaultParagraphFont"/>
+    <w:uiPriority w:val="99"/>
+    <w:unhideWhenUsed/>
+    <w:rsid w:val="00280B85"/>
+    <w:rPr>
+      <w:color w:val="0563C1" w:themeColor="hyperlink"/>
+      <w:u w:val="single"/>
+    </w:rPr>
+  </w:style>
 </w:styles>
 </file>
 
@@ -4960,4 +6261,16 @@
     </a:ext>
   </a:extLst>
 </a:theme>
+</file>
+
+<file path=customXml/item1.xml><?xml version="1.0" encoding="utf-8"?>
+<b:Sources xmlns:b="http://schemas.openxmlformats.org/officeDocument/2006/bibliography" xmlns="http://schemas.openxmlformats.org/officeDocument/2006/bibliography" SelectedStyle="\APASixthEditionOfficeOnline.xsl" StyleName="APA" Version="6"/>
+</file>
+
+<file path=customXml/itemProps1.xml><?xml version="1.0" encoding="utf-8"?>
+<ds:datastoreItem xmlns:ds="http://schemas.openxmlformats.org/officeDocument/2006/customXml" ds:itemID="{D6F66104-0390-4A56-BC65-5568EFBDA4A8}">
+  <ds:schemaRefs>
+    <ds:schemaRef ds:uri="http://schemas.openxmlformats.org/officeDocument/2006/bibliography"/>
+  </ds:schemaRefs>
+</ds:datastoreItem>
 </file>
</xml_diff>